<commit_message>
Modificaciones y archivos agregados
</commit_message>
<xml_diff>
--- a/PRE-Laboratorio_3-Diseño_Bode.docx
+++ b/PRE-Laboratorio_3-Diseño_Bode.docx
@@ -1,12 +1,12 @@
 
 <file path=word/document.xml><?xml version="1.0" encoding="utf-8"?>
-<w:document xmlns:ve="http://schemas.openxmlformats.org/markup-compatibility/2006" xmlns:o="urn:schemas-microsoft-com:office:office" xmlns:r="http://schemas.openxmlformats.org/officeDocument/2006/relationships" xmlns:m="http://schemas.openxmlformats.org/officeDocument/2006/math" xmlns:v="urn:schemas-microsoft-com:vml" xmlns:wp="http://schemas.openxmlformats.org/drawingml/2006/wordprocessingDrawing" xmlns:w10="urn:schemas-microsoft-com:office:word" xmlns:w="http://schemas.openxmlformats.org/wordprocessingml/2006/main" xmlns:wne="http://schemas.microsoft.com/office/word/2006/wordml">
+<w:document xmlns:wpc="http://schemas.microsoft.com/office/word/2010/wordprocessingCanvas" xmlns:cx="http://schemas.microsoft.com/office/drawing/2014/chartex" xmlns:cx1="http://schemas.microsoft.com/office/drawing/2015/9/8/chartex" xmlns:cx2="http://schemas.microsoft.com/office/drawing/2015/10/21/chartex" xmlns:cx3="http://schemas.microsoft.com/office/drawing/2016/5/9/chartex" xmlns:cx4="http://schemas.microsoft.com/office/drawing/2016/5/10/chartex" xmlns:cx5="http://schemas.microsoft.com/office/drawing/2016/5/11/chartex" xmlns:cx6="http://schemas.microsoft.com/office/drawing/2016/5/12/chartex" xmlns:cx7="http://schemas.microsoft.com/office/drawing/2016/5/13/chartex" xmlns:cx8="http://schemas.microsoft.com/office/drawing/2016/5/14/chartex" xmlns:mc="http://schemas.openxmlformats.org/markup-compatibility/2006" xmlns:aink="http://schemas.microsoft.com/office/drawing/2016/ink" xmlns:am3d="http://schemas.microsoft.com/office/drawing/2017/model3d" xmlns:o="urn:schemas-microsoft-com:office:office" xmlns:r="http://schemas.openxmlformats.org/officeDocument/2006/relationships" xmlns:m="http://schemas.openxmlformats.org/officeDocument/2006/math" xmlns:v="urn:schemas-microsoft-com:vml" xmlns:wp14="http://schemas.microsoft.com/office/word/2010/wordprocessingDrawing" xmlns:wp="http://schemas.openxmlformats.org/drawingml/2006/wordprocessingDrawing" xmlns:w10="urn:schemas-microsoft-com:office:word" xmlns:w="http://schemas.openxmlformats.org/wordprocessingml/2006/main" xmlns:w14="http://schemas.microsoft.com/office/word/2010/wordml" xmlns:w15="http://schemas.microsoft.com/office/word/2012/wordml" xmlns:w16cid="http://schemas.microsoft.com/office/word/2016/wordml/cid" xmlns:w16se="http://schemas.microsoft.com/office/word/2015/wordml/symex" xmlns:wpg="http://schemas.microsoft.com/office/word/2010/wordprocessingGroup" xmlns:wpi="http://schemas.microsoft.com/office/word/2010/wordprocessingInk" xmlns:wne="http://schemas.microsoft.com/office/word/2006/wordml" xmlns:wps="http://schemas.microsoft.com/office/word/2010/wordprocessingShape" mc:Ignorable="w14 w15 w16se w16cid wp14">
   <w:body>
     <w:tbl>
       <w:tblPr>
         <w:tblW w:w="0" w:type="auto"/>
         <w:tblLayout w:type="fixed"/>
-        <w:tblLook w:val="04A0"/>
+        <w:tblLook w:val="04A0" w:firstRow="1" w:lastRow="0" w:firstColumn="1" w:lastColumn="0" w:noHBand="0" w:noVBand="1"/>
       </w:tblPr>
       <w:tblGrid>
         <w:gridCol w:w="1671"/>
@@ -235,7 +235,7 @@
     <w:tbl>
       <w:tblPr>
         <w:tblW w:w="0" w:type="auto"/>
-        <w:tblLook w:val="04A0"/>
+        <w:tblLook w:val="04A0" w:firstRow="1" w:lastRow="0" w:firstColumn="1" w:lastColumn="0" w:noHBand="0" w:noVBand="1"/>
       </w:tblPr>
       <w:tblGrid>
         <w:gridCol w:w="1711"/>
@@ -402,7 +402,7 @@
     </w:tbl>
     <w:p>
       <w:pPr>
-        <w:pStyle w:val="Heading1"/>
+        <w:pStyle w:val="Ttulo1"/>
         <w:ind w:firstLine="708"/>
         <w:rPr>
           <w:sz w:val="22"/>
@@ -413,7 +413,7 @@
     </w:p>
     <w:p>
       <w:pPr>
-        <w:pStyle w:val="Heading2"/>
+        <w:pStyle w:val="Ttulo2"/>
         <w:jc w:val="center"/>
         <w:rPr>
           <w:sz w:val="22"/>
@@ -437,7 +437,7 @@
     </w:p>
     <w:p>
       <w:pPr>
-        <w:pStyle w:val="Heading3"/>
+        <w:pStyle w:val="Ttulo3"/>
         <w:rPr>
           <w:sz w:val="22"/>
           <w:szCs w:val="22"/>
@@ -463,18 +463,8 @@
           <w:szCs w:val="22"/>
           <w:lang w:val="es-ES"/>
         </w:rPr>
-        <w:t xml:space="preserve">características </w:t>
-      </w:r>
-      <w:proofErr w:type="spellStart"/>
-      <w:r>
-        <w:rPr>
-          <w:sz w:val="22"/>
-          <w:szCs w:val="22"/>
-          <w:lang w:val="es-ES"/>
-        </w:rPr>
-        <w:t>frecuenciales</w:t>
-      </w:r>
-      <w:proofErr w:type="spellEnd"/>
+        <w:t>características frecuenciales</w:t>
+      </w:r>
     </w:p>
     <w:p>
       <w:pPr>
@@ -555,7 +545,7 @@
           <w:left w:w="10" w:type="dxa"/>
           <w:right w:w="10" w:type="dxa"/>
         </w:tblCellMar>
-        <w:tblLook w:val="04A0"/>
+        <w:tblLook w:val="04A0" w:firstRow="1" w:lastRow="0" w:firstColumn="1" w:lastColumn="0" w:noHBand="0" w:noVBand="1"/>
       </w:tblPr>
       <w:tblGrid>
         <w:gridCol w:w="3948"/>
@@ -1325,23 +1315,7 @@
           <w:sz w:val="22"/>
           <w:szCs w:val="22"/>
         </w:rPr>
-        <w:t xml:space="preserve">El objetivo es diseñar compensadores mediante el estudio </w:t>
-      </w:r>
-      <w:proofErr w:type="spellStart"/>
-      <w:r>
-        <w:rPr>
-          <w:sz w:val="22"/>
-          <w:szCs w:val="22"/>
-        </w:rPr>
-        <w:t>frecuencial</w:t>
-      </w:r>
-      <w:proofErr w:type="spellEnd"/>
-      <w:r>
-        <w:rPr>
-          <w:sz w:val="22"/>
-          <w:szCs w:val="22"/>
-        </w:rPr>
-        <w:t>. Los puntos de operación se pueden obtener con los parámetros de la tabla 4.</w:t>
+        <w:t>El objetivo es diseñar compensadores mediante el estudio frecuencial. Los puntos de operación se pueden obtener con los parámetros de la tabla 4.</w:t>
       </w:r>
     </w:p>
     <w:p>
@@ -1387,10 +1361,10 @@
     </w:p>
     <w:tbl>
       <w:tblPr>
-        <w:tblStyle w:val="TableGrid"/>
+        <w:tblStyle w:val="Tablaconcuadrcula"/>
         <w:tblW w:w="0" w:type="auto"/>
         <w:jc w:val="center"/>
-        <w:tblLook w:val="04A0"/>
+        <w:tblLook w:val="04A0" w:firstRow="1" w:lastRow="0" w:firstColumn="1" w:lastColumn="0" w:noHBand="0" w:noVBand="1"/>
       </w:tblPr>
       <w:tblGrid>
         <w:gridCol w:w="1358"/>
@@ -1485,21 +1459,12 @@
                 <w:sz w:val="22"/>
               </w:rPr>
             </w:pPr>
-            <w:proofErr w:type="spellStart"/>
             <w:r>
               <w:rPr>
                 <w:b/>
                 <w:sz w:val="22"/>
               </w:rPr>
-              <w:t>Step</w:t>
-            </w:r>
-            <w:proofErr w:type="spellEnd"/>
-            <w:r>
-              <w:rPr>
-                <w:b/>
-                <w:sz w:val="22"/>
-              </w:rPr>
-              <w:t xml:space="preserve"> time</w:t>
+              <w:t>Step time</w:t>
             </w:r>
           </w:p>
         </w:tc>
@@ -1678,7 +1643,7 @@
         <w:tc>
           <w:tcPr>
             <w:tcW w:w="1358" w:type="dxa"/>
-            <w:shd w:val="clear" w:color="auto" w:fill="DAEEF3" w:themeFill="accent5" w:themeFillTint="33"/>
+            <w:shd w:val="clear" w:color="auto" w:fill="auto"/>
             <w:vAlign w:val="center"/>
           </w:tcPr>
           <w:p>
@@ -1699,6 +1664,7 @@
         <w:tc>
           <w:tcPr>
             <w:tcW w:w="1350" w:type="dxa"/>
+            <w:shd w:val="clear" w:color="auto" w:fill="auto"/>
             <w:vAlign w:val="center"/>
           </w:tcPr>
           <w:p>
@@ -1721,6 +1687,7 @@
         <w:tc>
           <w:tcPr>
             <w:tcW w:w="1350" w:type="dxa"/>
+            <w:shd w:val="clear" w:color="auto" w:fill="auto"/>
             <w:vAlign w:val="center"/>
           </w:tcPr>
           <w:p>
@@ -1744,6 +1711,7 @@
           <w:tcPr>
             <w:tcW w:w="1890" w:type="dxa"/>
             <w:vMerge/>
+            <w:shd w:val="clear" w:color="auto" w:fill="auto"/>
             <w:vAlign w:val="center"/>
           </w:tcPr>
           <w:p>
@@ -2188,18 +2156,16 @@
     </w:p>
     <w:p>
       <w:pPr>
-        <w:rPr>
-          <w:sz w:val="22"/>
-          <w:szCs w:val="22"/>
-        </w:rPr>
-      </w:pPr>
-      <w:r>
-        <w:rPr>
-          <w:sz w:val="22"/>
-          <w:szCs w:val="22"/>
-        </w:rPr>
-        <w:t xml:space="preserve">a) </w:t>
-      </w:r>
+        <w:pStyle w:val="Prrafodelista"/>
+        <w:numPr>
+          <w:ilvl w:val="0"/>
+          <w:numId w:val="13"/>
+        </w:numPr>
+        <w:rPr>
+          <w:sz w:val="22"/>
+          <w:szCs w:val="22"/>
+        </w:rPr>
+      </w:pPr>
       <w:r>
         <w:rPr>
           <w:sz w:val="22"/>
@@ -2211,46 +2177,10 @@
     <w:p>
       <w:pPr>
         <w:rPr>
-          <w:b/>
-          <w:sz w:val="22"/>
-          <w:szCs w:val="22"/>
-        </w:rPr>
-      </w:pPr>
-      <w:r>
-        <w:rPr>
-          <w:sz w:val="22"/>
-          <w:szCs w:val="22"/>
-        </w:rPr>
-        <w:t>b) Diseñe un compensador</w:t>
-      </w:r>
-      <w:r>
-        <w:rPr>
-          <w:sz w:val="22"/>
-          <w:szCs w:val="22"/>
-        </w:rPr>
-        <w:t xml:space="preserve"> que satisfaga las condiciones en la tabla </w:t>
-      </w:r>
-      <w:r>
-        <w:rPr>
-          <w:sz w:val="22"/>
-          <w:szCs w:val="22"/>
-        </w:rPr>
-        <w:t>2</w:t>
-      </w:r>
-      <w:r>
-        <w:rPr>
-          <w:sz w:val="22"/>
-          <w:szCs w:val="22"/>
-        </w:rPr>
-        <w:t>. Debe colocar el modelo de cálculo detallado</w:t>
-      </w:r>
-      <w:r>
-        <w:rPr>
-          <w:sz w:val="22"/>
-          <w:szCs w:val="22"/>
-        </w:rPr>
-        <w:t xml:space="preserve"> para cada caso. </w:t>
-      </w:r>
+          <w:sz w:val="22"/>
+          <w:szCs w:val="22"/>
+        </w:rPr>
+      </w:pPr>
     </w:p>
     <w:p>
       <w:pPr>
@@ -2259,13 +2189,74 @@
           <w:szCs w:val="22"/>
         </w:rPr>
       </w:pPr>
-      <w:r>
+    </w:p>
+    <w:p>
+      <w:pPr>
+        <w:jc w:val="center"/>
+        <w:rPr>
+          <w:sz w:val="22"/>
+          <w:szCs w:val="22"/>
+          <w:lang w:val="es-VE"/>
+        </w:rPr>
+      </w:pPr>
+    </w:p>
+    <w:p>
+      <w:pPr>
         <w:rPr>
           <w:b/>
           <w:sz w:val="22"/>
           <w:szCs w:val="22"/>
         </w:rPr>
-        <w:lastRenderedPageBreak/>
+      </w:pPr>
+      <w:r>
+        <w:rPr>
+          <w:sz w:val="22"/>
+          <w:szCs w:val="22"/>
+        </w:rPr>
+        <w:t>b) Diseñe un compensador</w:t>
+      </w:r>
+      <w:r>
+        <w:rPr>
+          <w:sz w:val="22"/>
+          <w:szCs w:val="22"/>
+        </w:rPr>
+        <w:t xml:space="preserve"> que satisfaga las condiciones en la tabla </w:t>
+      </w:r>
+      <w:r>
+        <w:rPr>
+          <w:sz w:val="22"/>
+          <w:szCs w:val="22"/>
+        </w:rPr>
+        <w:t>2</w:t>
+      </w:r>
+      <w:r>
+        <w:rPr>
+          <w:sz w:val="22"/>
+          <w:szCs w:val="22"/>
+        </w:rPr>
+        <w:t>. Debe colocar el modelo de cálculo detallado</w:t>
+      </w:r>
+      <w:r>
+        <w:rPr>
+          <w:sz w:val="22"/>
+          <w:szCs w:val="22"/>
+        </w:rPr>
+        <w:t xml:space="preserve"> para cada caso. </w:t>
+      </w:r>
+    </w:p>
+    <w:p>
+      <w:pPr>
+        <w:rPr>
+          <w:sz w:val="22"/>
+          <w:szCs w:val="22"/>
+        </w:rPr>
+      </w:pPr>
+      <w:r>
+        <w:rPr>
+          <w:b/>
+          <w:sz w:val="22"/>
+          <w:szCs w:val="22"/>
+        </w:rPr>
         <w:t>Nota:</w:t>
       </w:r>
       <w:r>
@@ -2318,10 +2309,10 @@
     </w:p>
     <w:tbl>
       <w:tblPr>
-        <w:tblStyle w:val="TableGrid"/>
+        <w:tblStyle w:val="Tablaconcuadrcula"/>
         <w:tblW w:w="0" w:type="auto"/>
         <w:jc w:val="center"/>
-        <w:tblLook w:val="04A0"/>
+        <w:tblLook w:val="04A0" w:firstRow="1" w:lastRow="0" w:firstColumn="1" w:lastColumn="0" w:noHBand="0" w:noVBand="1"/>
       </w:tblPr>
       <w:tblGrid>
         <w:gridCol w:w="1385"/>
@@ -2592,7 +2583,7 @@
         <w:tc>
           <w:tcPr>
             <w:tcW w:w="1385" w:type="dxa"/>
-            <w:shd w:val="clear" w:color="auto" w:fill="DAEEF3" w:themeFill="accent5" w:themeFillTint="33"/>
+            <w:shd w:val="clear" w:color="auto" w:fill="auto"/>
             <w:vAlign w:val="center"/>
           </w:tcPr>
           <w:p>
@@ -2613,6 +2604,7 @@
         <w:tc>
           <w:tcPr>
             <w:tcW w:w="2207" w:type="dxa"/>
+            <w:shd w:val="clear" w:color="auto" w:fill="auto"/>
             <w:vAlign w:val="center"/>
           </w:tcPr>
           <w:p>
@@ -2635,6 +2627,7 @@
         <w:tc>
           <w:tcPr>
             <w:tcW w:w="1827" w:type="dxa"/>
+            <w:shd w:val="clear" w:color="auto" w:fill="auto"/>
             <w:vAlign w:val="center"/>
           </w:tcPr>
           <w:p>
@@ -3163,10 +3156,10 @@
     </w:p>
     <w:tbl>
       <w:tblPr>
-        <w:tblStyle w:val="TableGrid"/>
+        <w:tblStyle w:val="Tablaconcuadrcula"/>
         <w:tblW w:w="0" w:type="auto"/>
         <w:jc w:val="center"/>
-        <w:tblLook w:val="04A0"/>
+        <w:tblLook w:val="04A0" w:firstRow="1" w:lastRow="0" w:firstColumn="1" w:lastColumn="0" w:noHBand="0" w:noVBand="1"/>
       </w:tblPr>
       <w:tblGrid>
         <w:gridCol w:w="1185"/>
@@ -3437,7 +3430,7 @@
         <w:tc>
           <w:tcPr>
             <w:tcW w:w="1185" w:type="dxa"/>
-            <w:shd w:val="clear" w:color="auto" w:fill="DAEEF3" w:themeFill="accent5" w:themeFillTint="33"/>
+            <w:shd w:val="clear" w:color="auto" w:fill="FFFF00"/>
             <w:vAlign w:val="center"/>
           </w:tcPr>
           <w:p>
@@ -3458,6 +3451,7 @@
         <w:tc>
           <w:tcPr>
             <w:tcW w:w="1887" w:type="dxa"/>
+            <w:shd w:val="clear" w:color="auto" w:fill="FFFF00"/>
             <w:vAlign w:val="center"/>
           </w:tcPr>
           <w:p>
@@ -3480,6 +3474,7 @@
         <w:tc>
           <w:tcPr>
             <w:tcW w:w="1902" w:type="dxa"/>
+            <w:shd w:val="clear" w:color="auto" w:fill="FFFF00"/>
             <w:vAlign w:val="center"/>
           </w:tcPr>
           <w:p>
@@ -3858,6 +3853,15 @@
     </w:tbl>
     <w:p>
       <w:pPr>
+        <w:jc w:val="both"/>
+        <w:rPr>
+          <w:sz w:val="22"/>
+          <w:szCs w:val="22"/>
+        </w:rPr>
+      </w:pPr>
+    </w:p>
+    <w:p>
+      <w:pPr>
         <w:rPr>
           <w:sz w:val="22"/>
           <w:szCs w:val="22"/>
@@ -3938,8 +3942,6 @@
         </w:rPr>
         <w:t>4</w:t>
       </w:r>
-      <w:bookmarkStart w:id="0" w:name="_GoBack"/>
-      <w:bookmarkEnd w:id="0"/>
       <w:r>
         <w:rPr>
           <w:b/>
@@ -3952,10 +3954,10 @@
     </w:p>
     <w:tbl>
       <w:tblPr>
-        <w:tblStyle w:val="TableGrid"/>
+        <w:tblStyle w:val="Tablaconcuadrcula"/>
         <w:tblW w:w="0" w:type="auto"/>
         <w:jc w:val="center"/>
-        <w:tblLook w:val="04A0"/>
+        <w:tblLook w:val="04A0" w:firstRow="1" w:lastRow="0" w:firstColumn="1" w:lastColumn="0" w:noHBand="0" w:noVBand="1"/>
       </w:tblPr>
       <w:tblGrid>
         <w:gridCol w:w="2105"/>
@@ -4224,6 +4226,1136 @@
           <w:szCs w:val="22"/>
         </w:rPr>
       </w:pPr>
+    </w:p>
+    <w:p>
+      <w:pPr>
+        <w:suppressAutoHyphens w:val="0"/>
+        <w:spacing w:after="200" w:line="276" w:lineRule="auto"/>
+        <w:rPr>
+          <w:sz w:val="22"/>
+          <w:szCs w:val="22"/>
+        </w:rPr>
+      </w:pPr>
+      <w:r>
+        <w:rPr>
+          <w:sz w:val="22"/>
+          <w:szCs w:val="22"/>
+        </w:rPr>
+        <w:br w:type="page"/>
+      </w:r>
+    </w:p>
+    <w:p>
+      <w:pPr>
+        <w:rPr>
+          <w:b/>
+          <w:sz w:val="22"/>
+          <w:szCs w:val="22"/>
+        </w:rPr>
+      </w:pPr>
+      <w:r>
+        <w:rPr>
+          <w:sz w:val="22"/>
+          <w:szCs w:val="22"/>
+        </w:rPr>
+        <w:lastRenderedPageBreak/>
+        <w:t>d) Diseñe un compensador</w:t>
+      </w:r>
+      <w:r>
+        <w:rPr>
+          <w:sz w:val="22"/>
+          <w:szCs w:val="22"/>
+        </w:rPr>
+        <w:t xml:space="preserve"> que satisfaga las condiciones en la tabla </w:t>
+      </w:r>
+      <w:r>
+        <w:rPr>
+          <w:sz w:val="22"/>
+          <w:szCs w:val="22"/>
+        </w:rPr>
+        <w:t>3</w:t>
+      </w:r>
+      <w:r>
+        <w:rPr>
+          <w:sz w:val="22"/>
+          <w:szCs w:val="22"/>
+        </w:rPr>
+        <w:t>. Debe colocar el modelo de cálculo detallado</w:t>
+      </w:r>
+      <w:r>
+        <w:rPr>
+          <w:sz w:val="22"/>
+          <w:szCs w:val="22"/>
+        </w:rPr>
+        <w:t xml:space="preserve"> para cada caso. </w:t>
+      </w:r>
+    </w:p>
+    <w:p>
+      <w:pPr>
+        <w:rPr>
+          <w:sz w:val="22"/>
+          <w:szCs w:val="22"/>
+        </w:rPr>
+      </w:pPr>
+    </w:p>
+    <w:p>
+      <w:pPr>
+        <w:jc w:val="center"/>
+        <w:rPr>
+          <w:sz w:val="22"/>
+          <w:szCs w:val="22"/>
+        </w:rPr>
+      </w:pPr>
+      <w:r>
+        <w:rPr>
+          <w:b/>
+          <w:sz w:val="22"/>
+          <w:szCs w:val="22"/>
+        </w:rPr>
+        <w:t xml:space="preserve">Tabla 3. </w:t>
+      </w:r>
+      <w:r>
+        <w:rPr>
+          <w:sz w:val="22"/>
+          <w:szCs w:val="22"/>
+        </w:rPr>
+        <w:t>Especificaciones de diseño</w:t>
+      </w:r>
+    </w:p>
+    <w:tbl>
+      <w:tblPr>
+        <w:tblStyle w:val="Tablaconcuadrcula"/>
+        <w:tblW w:w="0" w:type="auto"/>
+        <w:jc w:val="center"/>
+        <w:tblLook w:val="04A0" w:firstRow="1" w:lastRow="0" w:firstColumn="1" w:lastColumn="0" w:noHBand="0" w:noVBand="1"/>
+      </w:tblPr>
+      <w:tblGrid>
+        <w:gridCol w:w="1185"/>
+        <w:gridCol w:w="1887"/>
+        <w:gridCol w:w="1902"/>
+      </w:tblGrid>
+      <w:tr>
+        <w:trPr>
+          <w:trHeight w:val="269"/>
+          <w:jc w:val="center"/>
+        </w:trPr>
+        <w:tc>
+          <w:tcPr>
+            <w:tcW w:w="1185" w:type="dxa"/>
+            <w:shd w:val="clear" w:color="auto" w:fill="92CDDC" w:themeFill="accent5" w:themeFillTint="99"/>
+            <w:vAlign w:val="center"/>
+          </w:tcPr>
+          <w:p>
+            <w:pPr>
+              <w:jc w:val="center"/>
+              <w:rPr>
+                <w:b/>
+                <w:sz w:val="22"/>
+              </w:rPr>
+            </w:pPr>
+            <w:r>
+              <w:rPr>
+                <w:b/>
+                <w:sz w:val="22"/>
+              </w:rPr>
+              <w:t>Grupo</w:t>
+            </w:r>
+          </w:p>
+        </w:tc>
+        <w:tc>
+          <w:tcPr>
+            <w:tcW w:w="1887" w:type="dxa"/>
+            <w:shd w:val="clear" w:color="auto" w:fill="92CDDC" w:themeFill="accent5" w:themeFillTint="99"/>
+            <w:vAlign w:val="center"/>
+          </w:tcPr>
+          <w:p>
+            <w:pPr>
+              <w:jc w:val="center"/>
+              <w:rPr>
+                <w:b/>
+                <w:sz w:val="22"/>
+                <w:szCs w:val="22"/>
+              </w:rPr>
+            </w:pPr>
+            <w:r>
+              <w:rPr>
+                <w:b/>
+                <w:sz w:val="22"/>
+                <w:szCs w:val="22"/>
+              </w:rPr>
+              <w:t>Margen de Fase</w:t>
+            </w:r>
+          </w:p>
+        </w:tc>
+        <w:tc>
+          <w:tcPr>
+            <w:tcW w:w="1902" w:type="dxa"/>
+            <w:shd w:val="clear" w:color="auto" w:fill="92CDDC" w:themeFill="accent5" w:themeFillTint="99"/>
+            <w:vAlign w:val="center"/>
+          </w:tcPr>
+          <w:p>
+            <w:pPr>
+              <w:jc w:val="center"/>
+              <w:rPr>
+                <w:b/>
+                <w:sz w:val="22"/>
+                <w:szCs w:val="22"/>
+              </w:rPr>
+            </w:pPr>
+            <m:oMathPara>
+              <m:oMath>
+                <m:sSub>
+                  <m:sSubPr>
+                    <m:ctrlPr>
+                      <w:rPr>
+                        <w:rFonts w:ascii="Cambria Math" w:hAnsi="Cambria Math"/>
+                        <w:b/>
+                        <w:i/>
+                        <w:sz w:val="22"/>
+                        <w:szCs w:val="22"/>
+                      </w:rPr>
+                    </m:ctrlPr>
+                  </m:sSubPr>
+                  <m:e>
+                    <m:r>
+                      <m:rPr>
+                        <m:sty m:val="bi"/>
+                      </m:rPr>
+                      <w:rPr>
+                        <w:rFonts w:ascii="Cambria Math" w:hAnsi="Cambria Math"/>
+                        <w:sz w:val="22"/>
+                        <w:szCs w:val="22"/>
+                      </w:rPr>
+                      <m:t>E</m:t>
+                    </m:r>
+                  </m:e>
+                  <m:sub>
+                    <m:r>
+                      <m:rPr>
+                        <m:sty m:val="bi"/>
+                      </m:rPr>
+                      <w:rPr>
+                        <w:rFonts w:ascii="Cambria Math" w:hAnsi="Cambria Math"/>
+                        <w:sz w:val="22"/>
+                        <w:szCs w:val="22"/>
+                      </w:rPr>
+                      <m:t>ss</m:t>
+                    </m:r>
+                  </m:sub>
+                </m:sSub>
+              </m:oMath>
+            </m:oMathPara>
+          </w:p>
+        </w:tc>
+      </w:tr>
+      <w:tr>
+        <w:trPr>
+          <w:trHeight w:val="269"/>
+          <w:jc w:val="center"/>
+        </w:trPr>
+        <w:tc>
+          <w:tcPr>
+            <w:tcW w:w="1185" w:type="dxa"/>
+            <w:shd w:val="clear" w:color="auto" w:fill="DAEEF3" w:themeFill="accent5" w:themeFillTint="33"/>
+            <w:vAlign w:val="center"/>
+          </w:tcPr>
+          <w:p>
+            <w:pPr>
+              <w:jc w:val="center"/>
+              <w:rPr>
+                <w:sz w:val="22"/>
+              </w:rPr>
+            </w:pPr>
+            <w:r>
+              <w:rPr>
+                <w:sz w:val="22"/>
+              </w:rPr>
+              <w:t>1</w:t>
+            </w:r>
+          </w:p>
+        </w:tc>
+        <w:tc>
+          <w:tcPr>
+            <w:tcW w:w="1887" w:type="dxa"/>
+            <w:vAlign w:val="center"/>
+          </w:tcPr>
+          <w:p>
+            <w:pPr>
+              <w:jc w:val="center"/>
+              <w:rPr>
+                <w:sz w:val="22"/>
+                <w:szCs w:val="22"/>
+              </w:rPr>
+            </w:pPr>
+            <w:r>
+              <w:rPr>
+                <w:sz w:val="22"/>
+                <w:szCs w:val="22"/>
+              </w:rPr>
+              <w:t>35º</w:t>
+            </w:r>
+          </w:p>
+        </w:tc>
+        <w:tc>
+          <w:tcPr>
+            <w:tcW w:w="1902" w:type="dxa"/>
+            <w:vAlign w:val="center"/>
+          </w:tcPr>
+          <w:p>
+            <w:pPr>
+              <w:jc w:val="center"/>
+              <w:rPr>
+                <w:sz w:val="22"/>
+                <w:szCs w:val="22"/>
+              </w:rPr>
+            </w:pPr>
+            <w:r>
+              <w:rPr>
+                <w:sz w:val="22"/>
+                <w:szCs w:val="22"/>
+              </w:rPr>
+              <w:t>3%</w:t>
+            </w:r>
+          </w:p>
+        </w:tc>
+      </w:tr>
+      <w:tr>
+        <w:trPr>
+          <w:trHeight w:val="254"/>
+          <w:jc w:val="center"/>
+        </w:trPr>
+        <w:tc>
+          <w:tcPr>
+            <w:tcW w:w="1185" w:type="dxa"/>
+            <w:shd w:val="clear" w:color="auto" w:fill="DAEEF3" w:themeFill="accent5" w:themeFillTint="33"/>
+            <w:vAlign w:val="center"/>
+          </w:tcPr>
+          <w:p>
+            <w:pPr>
+              <w:jc w:val="center"/>
+              <w:rPr>
+                <w:sz w:val="22"/>
+              </w:rPr>
+            </w:pPr>
+            <w:r>
+              <w:rPr>
+                <w:sz w:val="22"/>
+              </w:rPr>
+              <w:t>2</w:t>
+            </w:r>
+          </w:p>
+        </w:tc>
+        <w:tc>
+          <w:tcPr>
+            <w:tcW w:w="1887" w:type="dxa"/>
+            <w:vAlign w:val="center"/>
+          </w:tcPr>
+          <w:p>
+            <w:pPr>
+              <w:jc w:val="center"/>
+              <w:rPr>
+                <w:sz w:val="22"/>
+                <w:szCs w:val="22"/>
+              </w:rPr>
+            </w:pPr>
+            <w:r>
+              <w:rPr>
+                <w:sz w:val="22"/>
+                <w:szCs w:val="22"/>
+              </w:rPr>
+              <w:t>36º</w:t>
+            </w:r>
+          </w:p>
+        </w:tc>
+        <w:tc>
+          <w:tcPr>
+            <w:tcW w:w="1902" w:type="dxa"/>
+            <w:vAlign w:val="center"/>
+          </w:tcPr>
+          <w:p>
+            <w:pPr>
+              <w:jc w:val="center"/>
+              <w:rPr>
+                <w:sz w:val="22"/>
+                <w:szCs w:val="22"/>
+              </w:rPr>
+            </w:pPr>
+            <w:r>
+              <w:rPr>
+                <w:sz w:val="22"/>
+                <w:szCs w:val="22"/>
+              </w:rPr>
+              <w:t>7%</w:t>
+            </w:r>
+          </w:p>
+        </w:tc>
+      </w:tr>
+      <w:tr>
+        <w:trPr>
+          <w:trHeight w:val="269"/>
+          <w:jc w:val="center"/>
+        </w:trPr>
+        <w:tc>
+          <w:tcPr>
+            <w:tcW w:w="1185" w:type="dxa"/>
+            <w:shd w:val="clear" w:color="auto" w:fill="FFFF00"/>
+            <w:vAlign w:val="center"/>
+          </w:tcPr>
+          <w:p>
+            <w:pPr>
+              <w:jc w:val="center"/>
+              <w:rPr>
+                <w:sz w:val="22"/>
+              </w:rPr>
+            </w:pPr>
+            <w:r>
+              <w:rPr>
+                <w:sz w:val="22"/>
+              </w:rPr>
+              <w:t>3</w:t>
+            </w:r>
+          </w:p>
+        </w:tc>
+        <w:tc>
+          <w:tcPr>
+            <w:tcW w:w="1887" w:type="dxa"/>
+            <w:shd w:val="clear" w:color="auto" w:fill="FFFF00"/>
+            <w:vAlign w:val="center"/>
+          </w:tcPr>
+          <w:p>
+            <w:pPr>
+              <w:jc w:val="center"/>
+              <w:rPr>
+                <w:sz w:val="22"/>
+                <w:szCs w:val="22"/>
+              </w:rPr>
+            </w:pPr>
+            <w:r>
+              <w:rPr>
+                <w:sz w:val="22"/>
+                <w:szCs w:val="22"/>
+              </w:rPr>
+              <w:t>36º</w:t>
+            </w:r>
+          </w:p>
+        </w:tc>
+        <w:tc>
+          <w:tcPr>
+            <w:tcW w:w="1902" w:type="dxa"/>
+            <w:shd w:val="clear" w:color="auto" w:fill="FFFF00"/>
+            <w:vAlign w:val="center"/>
+          </w:tcPr>
+          <w:p>
+            <w:pPr>
+              <w:jc w:val="center"/>
+              <w:rPr>
+                <w:sz w:val="22"/>
+                <w:szCs w:val="22"/>
+              </w:rPr>
+            </w:pPr>
+            <w:r>
+              <w:rPr>
+                <w:sz w:val="22"/>
+                <w:szCs w:val="22"/>
+              </w:rPr>
+              <w:t>6%</w:t>
+            </w:r>
+          </w:p>
+        </w:tc>
+      </w:tr>
+      <w:tr>
+        <w:trPr>
+          <w:trHeight w:val="254"/>
+          <w:jc w:val="center"/>
+        </w:trPr>
+        <w:tc>
+          <w:tcPr>
+            <w:tcW w:w="1185" w:type="dxa"/>
+            <w:shd w:val="clear" w:color="auto" w:fill="DAEEF3" w:themeFill="accent5" w:themeFillTint="33"/>
+            <w:vAlign w:val="center"/>
+          </w:tcPr>
+          <w:p>
+            <w:pPr>
+              <w:jc w:val="center"/>
+              <w:rPr>
+                <w:sz w:val="22"/>
+              </w:rPr>
+            </w:pPr>
+            <w:r>
+              <w:rPr>
+                <w:sz w:val="22"/>
+              </w:rPr>
+              <w:t>4</w:t>
+            </w:r>
+          </w:p>
+        </w:tc>
+        <w:tc>
+          <w:tcPr>
+            <w:tcW w:w="1887" w:type="dxa"/>
+            <w:vAlign w:val="center"/>
+          </w:tcPr>
+          <w:p>
+            <w:pPr>
+              <w:jc w:val="center"/>
+              <w:rPr>
+                <w:sz w:val="22"/>
+                <w:szCs w:val="22"/>
+              </w:rPr>
+            </w:pPr>
+            <w:r>
+              <w:rPr>
+                <w:sz w:val="22"/>
+                <w:szCs w:val="22"/>
+              </w:rPr>
+              <w:t>37º</w:t>
+            </w:r>
+          </w:p>
+        </w:tc>
+        <w:tc>
+          <w:tcPr>
+            <w:tcW w:w="1902" w:type="dxa"/>
+            <w:vAlign w:val="center"/>
+          </w:tcPr>
+          <w:p>
+            <w:pPr>
+              <w:jc w:val="center"/>
+              <w:rPr>
+                <w:sz w:val="22"/>
+                <w:szCs w:val="22"/>
+              </w:rPr>
+            </w:pPr>
+            <w:r>
+              <w:rPr>
+                <w:sz w:val="22"/>
+                <w:szCs w:val="22"/>
+              </w:rPr>
+              <w:t>5%</w:t>
+            </w:r>
+          </w:p>
+        </w:tc>
+      </w:tr>
+      <w:tr>
+        <w:trPr>
+          <w:trHeight w:val="269"/>
+          <w:jc w:val="center"/>
+        </w:trPr>
+        <w:tc>
+          <w:tcPr>
+            <w:tcW w:w="1185" w:type="dxa"/>
+            <w:shd w:val="clear" w:color="auto" w:fill="DAEEF3" w:themeFill="accent5" w:themeFillTint="33"/>
+            <w:vAlign w:val="center"/>
+          </w:tcPr>
+          <w:p>
+            <w:pPr>
+              <w:jc w:val="center"/>
+              <w:rPr>
+                <w:sz w:val="22"/>
+              </w:rPr>
+            </w:pPr>
+            <w:r>
+              <w:rPr>
+                <w:sz w:val="22"/>
+              </w:rPr>
+              <w:t>5</w:t>
+            </w:r>
+          </w:p>
+        </w:tc>
+        <w:tc>
+          <w:tcPr>
+            <w:tcW w:w="1887" w:type="dxa"/>
+            <w:vAlign w:val="center"/>
+          </w:tcPr>
+          <w:p>
+            <w:pPr>
+              <w:jc w:val="center"/>
+              <w:rPr>
+                <w:sz w:val="22"/>
+                <w:szCs w:val="22"/>
+              </w:rPr>
+            </w:pPr>
+            <w:r>
+              <w:rPr>
+                <w:sz w:val="22"/>
+                <w:szCs w:val="22"/>
+              </w:rPr>
+              <w:t>37º</w:t>
+            </w:r>
+          </w:p>
+        </w:tc>
+        <w:tc>
+          <w:tcPr>
+            <w:tcW w:w="1902" w:type="dxa"/>
+            <w:vAlign w:val="center"/>
+          </w:tcPr>
+          <w:p>
+            <w:pPr>
+              <w:jc w:val="center"/>
+              <w:rPr>
+                <w:sz w:val="22"/>
+                <w:szCs w:val="22"/>
+              </w:rPr>
+            </w:pPr>
+            <w:r>
+              <w:rPr>
+                <w:sz w:val="22"/>
+                <w:szCs w:val="22"/>
+              </w:rPr>
+              <w:t>9%</w:t>
+            </w:r>
+          </w:p>
+        </w:tc>
+      </w:tr>
+      <w:tr>
+        <w:trPr>
+          <w:trHeight w:val="269"/>
+          <w:jc w:val="center"/>
+        </w:trPr>
+        <w:tc>
+          <w:tcPr>
+            <w:tcW w:w="1185" w:type="dxa"/>
+            <w:shd w:val="clear" w:color="auto" w:fill="DAEEF3" w:themeFill="accent5" w:themeFillTint="33"/>
+            <w:vAlign w:val="center"/>
+          </w:tcPr>
+          <w:p>
+            <w:pPr>
+              <w:jc w:val="center"/>
+              <w:rPr>
+                <w:sz w:val="22"/>
+              </w:rPr>
+            </w:pPr>
+            <w:r>
+              <w:rPr>
+                <w:sz w:val="22"/>
+              </w:rPr>
+              <w:t>6</w:t>
+            </w:r>
+          </w:p>
+        </w:tc>
+        <w:tc>
+          <w:tcPr>
+            <w:tcW w:w="1887" w:type="dxa"/>
+            <w:vAlign w:val="center"/>
+          </w:tcPr>
+          <w:p>
+            <w:pPr>
+              <w:jc w:val="center"/>
+              <w:rPr>
+                <w:sz w:val="22"/>
+                <w:szCs w:val="22"/>
+              </w:rPr>
+            </w:pPr>
+            <w:r>
+              <w:rPr>
+                <w:sz w:val="22"/>
+                <w:szCs w:val="22"/>
+              </w:rPr>
+              <w:t>38º</w:t>
+            </w:r>
+          </w:p>
+        </w:tc>
+        <w:tc>
+          <w:tcPr>
+            <w:tcW w:w="1902" w:type="dxa"/>
+            <w:vAlign w:val="center"/>
+          </w:tcPr>
+          <w:p>
+            <w:pPr>
+              <w:jc w:val="center"/>
+              <w:rPr>
+                <w:sz w:val="22"/>
+                <w:szCs w:val="22"/>
+              </w:rPr>
+            </w:pPr>
+            <w:r>
+              <w:rPr>
+                <w:sz w:val="22"/>
+                <w:szCs w:val="22"/>
+              </w:rPr>
+              <w:t>4%</w:t>
+            </w:r>
+          </w:p>
+        </w:tc>
+      </w:tr>
+      <w:tr>
+        <w:trPr>
+          <w:trHeight w:val="269"/>
+          <w:jc w:val="center"/>
+        </w:trPr>
+        <w:tc>
+          <w:tcPr>
+            <w:tcW w:w="1185" w:type="dxa"/>
+            <w:shd w:val="clear" w:color="auto" w:fill="DAEEF3" w:themeFill="accent5" w:themeFillTint="33"/>
+            <w:vAlign w:val="center"/>
+          </w:tcPr>
+          <w:p>
+            <w:pPr>
+              <w:jc w:val="center"/>
+              <w:rPr>
+                <w:sz w:val="22"/>
+              </w:rPr>
+            </w:pPr>
+            <w:r>
+              <w:rPr>
+                <w:sz w:val="22"/>
+              </w:rPr>
+              <w:t>7</w:t>
+            </w:r>
+          </w:p>
+        </w:tc>
+        <w:tc>
+          <w:tcPr>
+            <w:tcW w:w="1887" w:type="dxa"/>
+            <w:vAlign w:val="center"/>
+          </w:tcPr>
+          <w:p>
+            <w:pPr>
+              <w:jc w:val="center"/>
+              <w:rPr>
+                <w:sz w:val="22"/>
+                <w:szCs w:val="22"/>
+              </w:rPr>
+            </w:pPr>
+            <w:r>
+              <w:rPr>
+                <w:sz w:val="22"/>
+                <w:szCs w:val="22"/>
+              </w:rPr>
+              <w:t>38º</w:t>
+            </w:r>
+          </w:p>
+        </w:tc>
+        <w:tc>
+          <w:tcPr>
+            <w:tcW w:w="1902" w:type="dxa"/>
+            <w:vAlign w:val="center"/>
+          </w:tcPr>
+          <w:p>
+            <w:pPr>
+              <w:jc w:val="center"/>
+              <w:rPr>
+                <w:sz w:val="22"/>
+                <w:szCs w:val="22"/>
+              </w:rPr>
+            </w:pPr>
+            <w:r>
+              <w:rPr>
+                <w:sz w:val="22"/>
+                <w:szCs w:val="22"/>
+              </w:rPr>
+              <w:t>12%</w:t>
+            </w:r>
+          </w:p>
+        </w:tc>
+      </w:tr>
+      <w:tr>
+        <w:trPr>
+          <w:trHeight w:val="269"/>
+          <w:jc w:val="center"/>
+        </w:trPr>
+        <w:tc>
+          <w:tcPr>
+            <w:tcW w:w="1185" w:type="dxa"/>
+            <w:shd w:val="clear" w:color="auto" w:fill="DAEEF3" w:themeFill="accent5" w:themeFillTint="33"/>
+            <w:vAlign w:val="center"/>
+          </w:tcPr>
+          <w:p>
+            <w:pPr>
+              <w:jc w:val="center"/>
+              <w:rPr>
+                <w:sz w:val="22"/>
+              </w:rPr>
+            </w:pPr>
+            <w:r>
+              <w:rPr>
+                <w:sz w:val="22"/>
+              </w:rPr>
+              <w:t>8</w:t>
+            </w:r>
+          </w:p>
+        </w:tc>
+        <w:tc>
+          <w:tcPr>
+            <w:tcW w:w="1887" w:type="dxa"/>
+            <w:vAlign w:val="center"/>
+          </w:tcPr>
+          <w:p>
+            <w:pPr>
+              <w:jc w:val="center"/>
+              <w:rPr>
+                <w:sz w:val="22"/>
+                <w:szCs w:val="22"/>
+              </w:rPr>
+            </w:pPr>
+            <w:r>
+              <w:rPr>
+                <w:sz w:val="22"/>
+                <w:szCs w:val="22"/>
+              </w:rPr>
+              <w:t>39º</w:t>
+            </w:r>
+          </w:p>
+        </w:tc>
+        <w:tc>
+          <w:tcPr>
+            <w:tcW w:w="1902" w:type="dxa"/>
+            <w:vAlign w:val="center"/>
+          </w:tcPr>
+          <w:p>
+            <w:pPr>
+              <w:jc w:val="center"/>
+              <w:rPr>
+                <w:sz w:val="22"/>
+                <w:szCs w:val="22"/>
+              </w:rPr>
+            </w:pPr>
+            <w:r>
+              <w:rPr>
+                <w:sz w:val="22"/>
+                <w:szCs w:val="22"/>
+              </w:rPr>
+              <w:t>8%</w:t>
+            </w:r>
+          </w:p>
+        </w:tc>
+      </w:tr>
+    </w:tbl>
+    <w:p>
+      <w:pPr>
+        <w:rPr>
+          <w:sz w:val="22"/>
+          <w:szCs w:val="22"/>
+        </w:rPr>
+      </w:pPr>
+    </w:p>
+    <w:p>
+      <w:pPr>
+        <w:rPr>
+          <w:sz w:val="22"/>
+          <w:szCs w:val="22"/>
+        </w:rPr>
+      </w:pPr>
+    </w:p>
+    <w:p>
+      <w:pPr>
+        <w:jc w:val="both"/>
+        <w:rPr>
+          <w:sz w:val="22"/>
+          <w:szCs w:val="22"/>
+        </w:rPr>
+      </w:pPr>
+      <w:r>
+        <w:rPr>
+          <w:sz w:val="22"/>
+          <w:szCs w:val="22"/>
+        </w:rPr>
+        <w:t>Para satisfacer las condiciones solicitadas, se propone implementar un compensador en atraso de la forma</w:t>
+      </w:r>
+    </w:p>
+    <w:p>
+      <w:pPr>
+        <w:jc w:val="center"/>
+        <w:rPr>
+          <w:i/>
+          <w:sz w:val="22"/>
+          <w:szCs w:val="22"/>
+          <w:lang w:val="en-US"/>
+        </w:rPr>
+      </w:pPr>
+      <m:oMathPara>
+        <m:oMath>
+          <m:sSub>
+            <m:sSubPr>
+              <m:ctrlPr>
+                <w:rPr>
+                  <w:rFonts w:ascii="Cambria Math" w:hAnsi="Cambria Math"/>
+                  <w:i/>
+                  <w:sz w:val="22"/>
+                  <w:szCs w:val="22"/>
+                  <w:lang w:val="es-VE"/>
+                </w:rPr>
+              </m:ctrlPr>
+            </m:sSubPr>
+            <m:e>
+              <m:r>
+                <w:rPr>
+                  <w:rFonts w:ascii="Cambria Math" w:hAnsi="Cambria Math"/>
+                  <w:sz w:val="22"/>
+                  <w:szCs w:val="22"/>
+                  <w:lang w:val="es-VE"/>
+                </w:rPr>
+                <m:t>G</m:t>
+              </m:r>
+            </m:e>
+            <m:sub>
+              <m:r>
+                <w:rPr>
+                  <w:rFonts w:ascii="Cambria Math" w:hAnsi="Cambria Math"/>
+                  <w:sz w:val="22"/>
+                  <w:szCs w:val="22"/>
+                  <w:lang w:val="es-VE"/>
+                </w:rPr>
+                <m:t>c</m:t>
+              </m:r>
+            </m:sub>
+          </m:sSub>
+          <m:d>
+            <m:dPr>
+              <m:ctrlPr>
+                <w:rPr>
+                  <w:rFonts w:ascii="Cambria Math" w:hAnsi="Cambria Math"/>
+                  <w:i/>
+                  <w:sz w:val="22"/>
+                  <w:szCs w:val="22"/>
+                  <w:lang w:val="es-VE"/>
+                </w:rPr>
+              </m:ctrlPr>
+            </m:dPr>
+            <m:e>
+              <m:r>
+                <w:rPr>
+                  <w:rFonts w:ascii="Cambria Math" w:hAnsi="Cambria Math"/>
+                  <w:sz w:val="22"/>
+                  <w:szCs w:val="22"/>
+                  <w:lang w:val="es-VE"/>
+                </w:rPr>
+                <m:t>s</m:t>
+              </m:r>
+            </m:e>
+          </m:d>
+          <m:r>
+            <w:rPr>
+              <w:rFonts w:ascii="Cambria Math" w:hAnsi="Cambria Math"/>
+              <w:sz w:val="22"/>
+              <w:szCs w:val="22"/>
+              <w:lang w:val="en-US"/>
+            </w:rPr>
+            <m:t>=0.0375*</m:t>
+          </m:r>
+          <m:f>
+            <m:fPr>
+              <m:ctrlPr>
+                <w:rPr>
+                  <w:rFonts w:ascii="Cambria Math" w:hAnsi="Cambria Math"/>
+                  <w:i/>
+                  <w:sz w:val="22"/>
+                  <w:szCs w:val="22"/>
+                  <w:lang w:val="en-US"/>
+                </w:rPr>
+              </m:ctrlPr>
+            </m:fPr>
+            <m:num>
+              <m:r>
+                <w:rPr>
+                  <w:rFonts w:ascii="Cambria Math" w:hAnsi="Cambria Math"/>
+                  <w:sz w:val="22"/>
+                  <w:szCs w:val="22"/>
+                  <w:lang w:val="en-US"/>
+                </w:rPr>
+                <m:t>s+0.1625</m:t>
+              </m:r>
+            </m:num>
+            <m:den>
+              <m:r>
+                <w:rPr>
+                  <w:rFonts w:ascii="Cambria Math" w:hAnsi="Cambria Math"/>
+                  <w:sz w:val="22"/>
+                  <w:szCs w:val="22"/>
+                  <w:lang w:val="en-US"/>
+                </w:rPr>
+                <m:t>s+0.0078</m:t>
+              </m:r>
+            </m:den>
+          </m:f>
+        </m:oMath>
+      </m:oMathPara>
+    </w:p>
+    <w:p>
+      <w:pPr>
+        <w:jc w:val="center"/>
+        <w:rPr>
+          <w:i/>
+          <w:sz w:val="22"/>
+          <w:szCs w:val="22"/>
+          <w:lang w:val="en-US"/>
+        </w:rPr>
+      </w:pPr>
+    </w:p>
+    <w:p>
+      <w:pPr>
+        <w:rPr>
+          <w:sz w:val="22"/>
+          <w:szCs w:val="22"/>
+          <w:lang w:val="en-US"/>
+        </w:rPr>
+      </w:pPr>
+      <w:r>
+        <w:rPr>
+          <w:sz w:val="22"/>
+          <w:szCs w:val="22"/>
+        </w:rPr>
+        <w:t xml:space="preserve">Los detalles del procedimiento para calcular los parámetros del compensador se encuentran en los anexos. </w:t>
+      </w:r>
+    </w:p>
+    <w:p>
+      <w:pPr>
+        <w:rPr>
+          <w:sz w:val="22"/>
+          <w:szCs w:val="22"/>
+          <w:lang w:val="es-VE"/>
+        </w:rPr>
+      </w:pPr>
+      <w:r>
+        <w:rPr>
+          <w:sz w:val="22"/>
+          <w:szCs w:val="22"/>
+          <w:lang w:val="es-VE"/>
+        </w:rPr>
+        <w:t xml:space="preserve">Al implementar el controlador, </w:t>
+      </w:r>
+      <w:r>
+        <w:rPr>
+          <w:sz w:val="22"/>
+          <w:szCs w:val="22"/>
+          <w:lang w:val="es-VE"/>
+        </w:rPr>
+        <w:t>la respuesta frecuencial del sistema queda</w:t>
+      </w:r>
+    </w:p>
+    <w:p>
+      <w:pPr>
+        <w:jc w:val="center"/>
+        <w:rPr>
+          <w:sz w:val="22"/>
+          <w:szCs w:val="22"/>
+          <w:lang w:val="es-VE"/>
+        </w:rPr>
+      </w:pPr>
+      <w:r>
+        <w:rPr>
+          <w:noProof/>
+          <w:sz w:val="22"/>
+          <w:szCs w:val="22"/>
+          <w:lang w:val="es-VE"/>
+        </w:rPr>
+        <w:drawing>
+          <wp:inline distT="0" distB="0" distL="0" distR="0">
+            <wp:extent cx="5334000" cy="4000500"/>
+            <wp:effectExtent l="0" t="0" r="0" b="0"/>
+            <wp:docPr id="3" name="Imagen 3"/>
+            <wp:cNvGraphicFramePr>
+              <a:graphicFrameLocks xmlns:a="http://schemas.openxmlformats.org/drawingml/2006/main" noChangeAspect="1"/>
+            </wp:cNvGraphicFramePr>
+            <a:graphic xmlns:a="http://schemas.openxmlformats.org/drawingml/2006/main">
+              <a:graphicData uri="http://schemas.openxmlformats.org/drawingml/2006/picture">
+                <pic:pic xmlns:pic="http://schemas.openxmlformats.org/drawingml/2006/picture">
+                  <pic:nvPicPr>
+                    <pic:cNvPr id="0" name="Picture 1"/>
+                    <pic:cNvPicPr>
+                      <a:picLocks noChangeAspect="1" noChangeArrowheads="1"/>
+                    </pic:cNvPicPr>
+                  </pic:nvPicPr>
+                  <pic:blipFill>
+                    <a:blip r:embed="rId9">
+                      <a:extLst>
+                        <a:ext uri="{28A0092B-C50C-407E-A947-70E740481C1C}">
+                          <a14:useLocalDpi xmlns:a14="http://schemas.microsoft.com/office/drawing/2010/main" val="0"/>
+                        </a:ext>
+                      </a:extLst>
+                    </a:blip>
+                    <a:srcRect/>
+                    <a:stretch>
+                      <a:fillRect/>
+                    </a:stretch>
+                  </pic:blipFill>
+                  <pic:spPr bwMode="auto">
+                    <a:xfrm>
+                      <a:off x="0" y="0"/>
+                      <a:ext cx="5334000" cy="4000500"/>
+                    </a:xfrm>
+                    <a:prstGeom prst="rect">
+                      <a:avLst/>
+                    </a:prstGeom>
+                    <a:noFill/>
+                    <a:ln>
+                      <a:noFill/>
+                    </a:ln>
+                  </pic:spPr>
+                </pic:pic>
+              </a:graphicData>
+            </a:graphic>
+          </wp:inline>
+        </w:drawing>
+      </w:r>
+    </w:p>
+    <w:p>
+      <w:pPr>
+        <w:jc w:val="both"/>
+        <w:rPr>
+          <w:sz w:val="22"/>
+          <w:szCs w:val="22"/>
+          <w:lang w:val="es-VE"/>
+        </w:rPr>
+      </w:pPr>
+      <w:r>
+        <w:rPr>
+          <w:sz w:val="22"/>
+          <w:szCs w:val="22"/>
+          <w:lang w:val="es-VE"/>
+        </w:rPr>
+        <w:t>El nuevo margen de fase resulta ser 36.4°.</w:t>
+      </w:r>
+    </w:p>
+    <w:p>
+      <w:pPr>
+        <w:rPr>
+          <w:sz w:val="22"/>
+          <w:szCs w:val="22"/>
+          <w:lang w:val="es-VE"/>
+        </w:rPr>
+      </w:pPr>
+    </w:p>
+    <w:p>
+      <w:pPr>
+        <w:rPr>
+          <w:sz w:val="22"/>
+          <w:szCs w:val="22"/>
+        </w:rPr>
+      </w:pPr>
+      <w:r>
+        <w:rPr>
+          <w:sz w:val="22"/>
+          <w:szCs w:val="22"/>
+        </w:rPr>
+        <w:lastRenderedPageBreak/>
+        <w:t xml:space="preserve">e) Obtenga la respuesta temporal del sistema ante sus controladores. Realice la implementación en el simulador </w:t>
+      </w:r>
+      <w:proofErr w:type="spellStart"/>
+      <w:r>
+        <w:rPr>
+          <w:sz w:val="22"/>
+          <w:szCs w:val="22"/>
+        </w:rPr>
+        <w:t>motoresCOMPsat.mdl</w:t>
+      </w:r>
+      <w:proofErr w:type="spellEnd"/>
+      <w:r>
+        <w:rPr>
+          <w:sz w:val="22"/>
+          <w:szCs w:val="22"/>
+        </w:rPr>
+        <w:t xml:space="preserve"> suministrado.</w:t>
+      </w:r>
+    </w:p>
+    <w:p>
+      <w:pPr>
+        <w:jc w:val="both"/>
+        <w:rPr>
+          <w:sz w:val="22"/>
+          <w:szCs w:val="22"/>
+          <w:lang w:val="en-US"/>
+        </w:rPr>
+      </w:pPr>
+      <w:bookmarkStart w:id="0" w:name="_GoBack"/>
+      <w:bookmarkEnd w:id="0"/>
     </w:p>
     <w:sectPr>
       <w:type w:val="continuous"/>
@@ -4237,15 +5369,15 @@
 </file>
 
 <file path=word/numbering.xml><?xml version="1.0" encoding="utf-8"?>
-<w:numbering xmlns:ve="http://schemas.openxmlformats.org/markup-compatibility/2006" xmlns:o="urn:schemas-microsoft-com:office:office" xmlns:r="http://schemas.openxmlformats.org/officeDocument/2006/relationships" xmlns:m="http://schemas.openxmlformats.org/officeDocument/2006/math" xmlns:v="urn:schemas-microsoft-com:vml" xmlns:wp="http://schemas.openxmlformats.org/drawingml/2006/wordprocessingDrawing" xmlns:w10="urn:schemas-microsoft-com:office:word" xmlns:w="http://schemas.openxmlformats.org/wordprocessingml/2006/main" xmlns:wne="http://schemas.microsoft.com/office/word/2006/wordml">
-  <w:abstractNum w:abstractNumId="0">
+<w:numbering xmlns:wpc="http://schemas.microsoft.com/office/word/2010/wordprocessingCanvas" xmlns:cx="http://schemas.microsoft.com/office/drawing/2014/chartex" xmlns:cx1="http://schemas.microsoft.com/office/drawing/2015/9/8/chartex" xmlns:cx2="http://schemas.microsoft.com/office/drawing/2015/10/21/chartex" xmlns:cx3="http://schemas.microsoft.com/office/drawing/2016/5/9/chartex" xmlns:cx4="http://schemas.microsoft.com/office/drawing/2016/5/10/chartex" xmlns:cx5="http://schemas.microsoft.com/office/drawing/2016/5/11/chartex" xmlns:cx6="http://schemas.microsoft.com/office/drawing/2016/5/12/chartex" xmlns:cx7="http://schemas.microsoft.com/office/drawing/2016/5/13/chartex" xmlns:cx8="http://schemas.microsoft.com/office/drawing/2016/5/14/chartex" xmlns:mc="http://schemas.openxmlformats.org/markup-compatibility/2006" xmlns:aink="http://schemas.microsoft.com/office/drawing/2016/ink" xmlns:am3d="http://schemas.microsoft.com/office/drawing/2017/model3d" xmlns:o="urn:schemas-microsoft-com:office:office" xmlns:r="http://schemas.openxmlformats.org/officeDocument/2006/relationships" xmlns:m="http://schemas.openxmlformats.org/officeDocument/2006/math" xmlns:v="urn:schemas-microsoft-com:vml" xmlns:wp14="http://schemas.microsoft.com/office/word/2010/wordprocessingDrawing" xmlns:wp="http://schemas.openxmlformats.org/drawingml/2006/wordprocessingDrawing" xmlns:w10="urn:schemas-microsoft-com:office:word" xmlns:w="http://schemas.openxmlformats.org/wordprocessingml/2006/main" xmlns:w14="http://schemas.microsoft.com/office/word/2010/wordml" xmlns:w15="http://schemas.microsoft.com/office/word/2012/wordml" xmlns:w16cid="http://schemas.microsoft.com/office/word/2016/wordml/cid" xmlns:w16se="http://schemas.microsoft.com/office/word/2015/wordml/symex" xmlns:wpg="http://schemas.microsoft.com/office/word/2010/wordprocessingGroup" xmlns:wpi="http://schemas.microsoft.com/office/word/2010/wordprocessingInk" xmlns:wne="http://schemas.microsoft.com/office/word/2006/wordml" xmlns:wps="http://schemas.microsoft.com/office/word/2010/wordprocessingShape" mc:Ignorable="w14 w15 w16se w16cid wp14">
+  <w:abstractNum w:abstractNumId="0" w15:restartNumberingAfterBreak="0">
     <w:nsid w:val="00000001"/>
     <w:multiLevelType w:val="multilevel"/>
     <w:tmpl w:val="00000001"/>
     <w:lvl w:ilvl="0">
       <w:start w:val="1"/>
       <w:numFmt w:val="none"/>
-      <w:pStyle w:val="Heading1"/>
+      <w:pStyle w:val="Ttulo1"/>
       <w:lvlText w:val=""/>
       <w:lvlJc w:val="left"/>
       <w:pPr>
@@ -4258,7 +5390,7 @@
     <w:lvl w:ilvl="1">
       <w:start w:val="1"/>
       <w:numFmt w:val="none"/>
-      <w:pStyle w:val="Heading2"/>
+      <w:pStyle w:val="Ttulo2"/>
       <w:lvlText w:val=""/>
       <w:lvlJc w:val="left"/>
       <w:pPr>
@@ -4271,7 +5403,7 @@
     <w:lvl w:ilvl="2">
       <w:start w:val="1"/>
       <w:numFmt w:val="none"/>
-      <w:pStyle w:val="Heading3"/>
+      <w:pStyle w:val="Ttulo3"/>
       <w:lvlText w:val=""/>
       <w:lvlJc w:val="left"/>
       <w:pPr>
@@ -4354,7 +5486,7 @@
       </w:pPr>
     </w:lvl>
   </w:abstractNum>
-  <w:abstractNum w:abstractNumId="1">
+  <w:abstractNum w:abstractNumId="1" w15:restartNumberingAfterBreak="0">
     <w:nsid w:val="061B71E1"/>
     <w:multiLevelType w:val="hybridMultilevel"/>
     <w:tmpl w:val="465CAD34"/>
@@ -4470,7 +5602,7 @@
       </w:pPr>
     </w:lvl>
   </w:abstractNum>
-  <w:abstractNum w:abstractNumId="2">
+  <w:abstractNum w:abstractNumId="2" w15:restartNumberingAfterBreak="0">
     <w:nsid w:val="121A2114"/>
     <w:multiLevelType w:val="hybridMultilevel"/>
     <w:tmpl w:val="A69AD90C"/>
@@ -4598,7 +5730,7 @@
       </w:pPr>
     </w:lvl>
   </w:abstractNum>
-  <w:abstractNum w:abstractNumId="3">
+  <w:abstractNum w:abstractNumId="3" w15:restartNumberingAfterBreak="0">
     <w:nsid w:val="17B646B0"/>
     <w:multiLevelType w:val="hybridMultilevel"/>
     <w:tmpl w:val="DDD24B48"/>
@@ -4687,7 +5819,7 @@
       </w:pPr>
     </w:lvl>
   </w:abstractNum>
-  <w:abstractNum w:abstractNumId="4">
+  <w:abstractNum w:abstractNumId="4" w15:restartNumberingAfterBreak="0">
     <w:nsid w:val="186644D3"/>
     <w:multiLevelType w:val="hybridMultilevel"/>
     <w:tmpl w:val="0A3E2ED4"/>
@@ -4803,7 +5935,7 @@
       </w:pPr>
     </w:lvl>
   </w:abstractNum>
-  <w:abstractNum w:abstractNumId="5">
+  <w:abstractNum w:abstractNumId="5" w15:restartNumberingAfterBreak="0">
     <w:nsid w:val="2E8D0AF0"/>
     <w:multiLevelType w:val="hybridMultilevel"/>
     <w:tmpl w:val="FE9C295A"/>
@@ -4892,7 +6024,7 @@
       </w:pPr>
     </w:lvl>
   </w:abstractNum>
-  <w:abstractNum w:abstractNumId="6">
+  <w:abstractNum w:abstractNumId="6" w15:restartNumberingAfterBreak="0">
     <w:nsid w:val="30126824"/>
     <w:multiLevelType w:val="multilevel"/>
     <w:tmpl w:val="96B62CD8"/>
@@ -5029,7 +6161,7 @@
       </w:rPr>
     </w:lvl>
   </w:abstractNum>
-  <w:abstractNum w:abstractNumId="7">
+  <w:abstractNum w:abstractNumId="7" w15:restartNumberingAfterBreak="0">
     <w:nsid w:val="30E571A4"/>
     <w:multiLevelType w:val="hybridMultilevel"/>
     <w:tmpl w:val="8258CC0C"/>
@@ -5119,7 +6251,7 @@
       </w:pPr>
     </w:lvl>
   </w:abstractNum>
-  <w:abstractNum w:abstractNumId="8">
+  <w:abstractNum w:abstractNumId="8" w15:restartNumberingAfterBreak="0">
     <w:nsid w:val="42C24493"/>
     <w:multiLevelType w:val="hybridMultilevel"/>
     <w:tmpl w:val="1A2E9D64"/>
@@ -5259,7 +6391,96 @@
       </w:rPr>
     </w:lvl>
   </w:abstractNum>
-  <w:abstractNum w:abstractNumId="9">
+  <w:abstractNum w:abstractNumId="9" w15:restartNumberingAfterBreak="0">
+    <w:nsid w:val="66D006BA"/>
+    <w:multiLevelType w:val="hybridMultilevel"/>
+    <w:tmpl w:val="E7E6E1E6"/>
+    <w:lvl w:ilvl="0" w:tplc="04090017">
+      <w:start w:val="1"/>
+      <w:numFmt w:val="lowerLetter"/>
+      <w:lvlText w:val="%1)"/>
+      <w:lvlJc w:val="left"/>
+      <w:pPr>
+        <w:ind w:left="720" w:hanging="360"/>
+      </w:pPr>
+      <w:rPr>
+        <w:rFonts w:hint="default"/>
+      </w:rPr>
+    </w:lvl>
+    <w:lvl w:ilvl="1" w:tplc="04090019" w:tentative="1">
+      <w:start w:val="1"/>
+      <w:numFmt w:val="lowerLetter"/>
+      <w:lvlText w:val="%2."/>
+      <w:lvlJc w:val="left"/>
+      <w:pPr>
+        <w:ind w:left="1440" w:hanging="360"/>
+      </w:pPr>
+    </w:lvl>
+    <w:lvl w:ilvl="2" w:tplc="0409001B" w:tentative="1">
+      <w:start w:val="1"/>
+      <w:numFmt w:val="lowerRoman"/>
+      <w:lvlText w:val="%3."/>
+      <w:lvlJc w:val="right"/>
+      <w:pPr>
+        <w:ind w:left="2160" w:hanging="180"/>
+      </w:pPr>
+    </w:lvl>
+    <w:lvl w:ilvl="3" w:tplc="0409000F" w:tentative="1">
+      <w:start w:val="1"/>
+      <w:numFmt w:val="decimal"/>
+      <w:lvlText w:val="%4."/>
+      <w:lvlJc w:val="left"/>
+      <w:pPr>
+        <w:ind w:left="2880" w:hanging="360"/>
+      </w:pPr>
+    </w:lvl>
+    <w:lvl w:ilvl="4" w:tplc="04090019" w:tentative="1">
+      <w:start w:val="1"/>
+      <w:numFmt w:val="lowerLetter"/>
+      <w:lvlText w:val="%5."/>
+      <w:lvlJc w:val="left"/>
+      <w:pPr>
+        <w:ind w:left="3600" w:hanging="360"/>
+      </w:pPr>
+    </w:lvl>
+    <w:lvl w:ilvl="5" w:tplc="0409001B" w:tentative="1">
+      <w:start w:val="1"/>
+      <w:numFmt w:val="lowerRoman"/>
+      <w:lvlText w:val="%6."/>
+      <w:lvlJc w:val="right"/>
+      <w:pPr>
+        <w:ind w:left="4320" w:hanging="180"/>
+      </w:pPr>
+    </w:lvl>
+    <w:lvl w:ilvl="6" w:tplc="0409000F" w:tentative="1">
+      <w:start w:val="1"/>
+      <w:numFmt w:val="decimal"/>
+      <w:lvlText w:val="%7."/>
+      <w:lvlJc w:val="left"/>
+      <w:pPr>
+        <w:ind w:left="5040" w:hanging="360"/>
+      </w:pPr>
+    </w:lvl>
+    <w:lvl w:ilvl="7" w:tplc="04090019" w:tentative="1">
+      <w:start w:val="1"/>
+      <w:numFmt w:val="lowerLetter"/>
+      <w:lvlText w:val="%8."/>
+      <w:lvlJc w:val="left"/>
+      <w:pPr>
+        <w:ind w:left="5760" w:hanging="360"/>
+      </w:pPr>
+    </w:lvl>
+    <w:lvl w:ilvl="8" w:tplc="0409001B" w:tentative="1">
+      <w:start w:val="1"/>
+      <w:numFmt w:val="lowerRoman"/>
+      <w:lvlText w:val="%9."/>
+      <w:lvlJc w:val="right"/>
+      <w:pPr>
+        <w:ind w:left="6480" w:hanging="180"/>
+      </w:pPr>
+    </w:lvl>
+  </w:abstractNum>
+  <w:abstractNum w:abstractNumId="10" w15:restartNumberingAfterBreak="0">
     <w:nsid w:val="6F76402C"/>
     <w:multiLevelType w:val="hybridMultilevel"/>
     <w:tmpl w:val="4E408616"/>
@@ -5399,7 +6620,7 @@
       </w:rPr>
     </w:lvl>
   </w:abstractNum>
-  <w:abstractNum w:abstractNumId="10">
+  <w:abstractNum w:abstractNumId="11" w15:restartNumberingAfterBreak="0">
     <w:nsid w:val="76AD2ED3"/>
     <w:multiLevelType w:val="hybridMultilevel"/>
     <w:tmpl w:val="BC68989E"/>
@@ -5489,7 +6710,7 @@
       </w:pPr>
     </w:lvl>
   </w:abstractNum>
-  <w:abstractNum w:abstractNumId="11">
+  <w:abstractNum w:abstractNumId="12" w15:restartNumberingAfterBreak="0">
     <w:nsid w:val="7F5955F3"/>
     <w:multiLevelType w:val="hybridMultilevel"/>
     <w:tmpl w:val="A92C93F0"/>
@@ -5621,16 +6842,16 @@
     <w:abstractNumId w:val="4"/>
   </w:num>
   <w:num w:numId="7">
-    <w:abstractNumId w:val="9"/>
+    <w:abstractNumId w:val="10"/>
   </w:num>
   <w:num w:numId="8">
-    <w:abstractNumId w:val="11"/>
+    <w:abstractNumId w:val="12"/>
   </w:num>
   <w:num w:numId="9">
     <w:abstractNumId w:val="7"/>
   </w:num>
   <w:num w:numId="10">
-    <w:abstractNumId w:val="10"/>
+    <w:abstractNumId w:val="11"/>
   </w:num>
   <w:num w:numId="11">
     <w:abstractNumId w:val="5"/>
@@ -5638,11 +6859,14 @@
   <w:num w:numId="12">
     <w:abstractNumId w:val="3"/>
   </w:num>
+  <w:num w:numId="13">
+    <w:abstractNumId w:val="9"/>
+  </w:num>
 </w:numbering>
 </file>
 
 <file path=word/styles.xml><?xml version="1.0" encoding="utf-8"?>
-<w:styles xmlns:r="http://schemas.openxmlformats.org/officeDocument/2006/relationships" xmlns:w="http://schemas.openxmlformats.org/wordprocessingml/2006/main">
+<w:styles xmlns:mc="http://schemas.openxmlformats.org/markup-compatibility/2006" xmlns:r="http://schemas.openxmlformats.org/officeDocument/2006/relationships" xmlns:w="http://schemas.openxmlformats.org/wordprocessingml/2006/main" xmlns:w14="http://schemas.microsoft.com/office/word/2010/wordml" xmlns:w15="http://schemas.microsoft.com/office/word/2012/wordml" xmlns:w16cid="http://schemas.microsoft.com/office/word/2016/wordml/cid" xmlns:w16se="http://schemas.microsoft.com/office/word/2015/wordml/symex" mc:Ignorable="w14 w15 w16se w16cid">
   <w:docDefaults>
     <w:rPrDefault>
       <w:rPr>
@@ -5658,144 +6882,382 @@
       </w:pPr>
     </w:pPrDefault>
   </w:docDefaults>
-  <w:latentStyles w:defLockedState="0" w:defUIPriority="99" w:defSemiHidden="1" w:defUnhideWhenUsed="1" w:defQFormat="0" w:count="267">
-    <w:lsdException w:name="Normal" w:semiHidden="0" w:uiPriority="0" w:unhideWhenUsed="0" w:qFormat="1"/>
-    <w:lsdException w:name="heading 1" w:semiHidden="0" w:uiPriority="0" w:unhideWhenUsed="0" w:qFormat="1"/>
-    <w:lsdException w:name="heading 2" w:uiPriority="0" w:qFormat="1"/>
-    <w:lsdException w:name="heading 3" w:uiPriority="0" w:qFormat="1"/>
-    <w:lsdException w:name="heading 4" w:uiPriority="9" w:qFormat="1"/>
-    <w:lsdException w:name="heading 5" w:uiPriority="9" w:qFormat="1"/>
-    <w:lsdException w:name="heading 6" w:uiPriority="9" w:qFormat="1"/>
-    <w:lsdException w:name="heading 7" w:uiPriority="9" w:qFormat="1"/>
-    <w:lsdException w:name="heading 8" w:uiPriority="9" w:qFormat="1"/>
-    <w:lsdException w:name="heading 9" w:uiPriority="9" w:qFormat="1"/>
-    <w:lsdException w:name="toc 1" w:uiPriority="39"/>
-    <w:lsdException w:name="toc 2" w:uiPriority="39"/>
-    <w:lsdException w:name="toc 3" w:uiPriority="39"/>
-    <w:lsdException w:name="toc 4" w:uiPriority="39"/>
-    <w:lsdException w:name="toc 5" w:uiPriority="39"/>
-    <w:lsdException w:name="toc 6" w:uiPriority="39"/>
-    <w:lsdException w:name="toc 7" w:uiPriority="39"/>
-    <w:lsdException w:name="toc 8" w:uiPriority="39"/>
-    <w:lsdException w:name="toc 9" w:uiPriority="39"/>
-    <w:lsdException w:name="caption" w:uiPriority="35" w:qFormat="1"/>
-    <w:lsdException w:name="Title" w:semiHidden="0" w:uiPriority="10" w:unhideWhenUsed="0" w:qFormat="1"/>
-    <w:lsdException w:name="Default Paragraph Font" w:uiPriority="1"/>
-    <w:lsdException w:name="Subtitle" w:semiHidden="0" w:uiPriority="11" w:unhideWhenUsed="0" w:qFormat="1"/>
-    <w:lsdException w:name="Strong" w:semiHidden="0" w:uiPriority="22" w:unhideWhenUsed="0" w:qFormat="1"/>
-    <w:lsdException w:name="Emphasis" w:semiHidden="0" w:uiPriority="20" w:unhideWhenUsed="0" w:qFormat="1"/>
-    <w:lsdException w:name="Table Grid" w:semiHidden="0" w:uiPriority="0" w:unhideWhenUsed="0"/>
-    <w:lsdException w:name="Placeholder Text" w:unhideWhenUsed="0"/>
-    <w:lsdException w:name="No Spacing" w:semiHidden="0" w:uiPriority="1" w:unhideWhenUsed="0" w:qFormat="1"/>
-    <w:lsdException w:name="Light Shading" w:semiHidden="0" w:uiPriority="60" w:unhideWhenUsed="0"/>
-    <w:lsdException w:name="Light List" w:semiHidden="0" w:uiPriority="61" w:unhideWhenUsed="0"/>
-    <w:lsdException w:name="Light Grid" w:semiHidden="0" w:uiPriority="62" w:unhideWhenUsed="0"/>
-    <w:lsdException w:name="Medium Shading 1" w:semiHidden="0" w:uiPriority="63" w:unhideWhenUsed="0"/>
-    <w:lsdException w:name="Medium Shading 2" w:semiHidden="0" w:uiPriority="64" w:unhideWhenUsed="0"/>
-    <w:lsdException w:name="Medium List 1" w:semiHidden="0" w:uiPriority="65" w:unhideWhenUsed="0"/>
-    <w:lsdException w:name="Medium List 2" w:semiHidden="0" w:uiPriority="66" w:unhideWhenUsed="0"/>
-    <w:lsdException w:name="Medium Grid 1" w:semiHidden="0" w:uiPriority="67" w:unhideWhenUsed="0"/>
-    <w:lsdException w:name="Medium Grid 2" w:semiHidden="0" w:uiPriority="68" w:unhideWhenUsed="0"/>
-    <w:lsdException w:name="Medium Grid 3" w:semiHidden="0" w:uiPriority="69" w:unhideWhenUsed="0"/>
-    <w:lsdException w:name="Dark List" w:semiHidden="0" w:uiPriority="70" w:unhideWhenUsed="0"/>
-    <w:lsdException w:name="Colorful Shading" w:semiHidden="0" w:uiPriority="71" w:unhideWhenUsed="0"/>
-    <w:lsdException w:name="Colorful List" w:semiHidden="0" w:uiPriority="72" w:unhideWhenUsed="0"/>
-    <w:lsdException w:name="Colorful Grid" w:semiHidden="0" w:uiPriority="73" w:unhideWhenUsed="0"/>
-    <w:lsdException w:name="Light Shading Accent 1" w:semiHidden="0" w:uiPriority="60" w:unhideWhenUsed="0"/>
-    <w:lsdException w:name="Light List Accent 1" w:semiHidden="0" w:uiPriority="61" w:unhideWhenUsed="0"/>
-    <w:lsdException w:name="Light Grid Accent 1" w:semiHidden="0" w:uiPriority="62" w:unhideWhenUsed="0"/>
-    <w:lsdException w:name="Medium Shading 1 Accent 1" w:semiHidden="0" w:uiPriority="63" w:unhideWhenUsed="0"/>
-    <w:lsdException w:name="Medium Shading 2 Accent 1" w:semiHidden="0" w:uiPriority="64" w:unhideWhenUsed="0"/>
-    <w:lsdException w:name="Medium List 1 Accent 1" w:semiHidden="0" w:uiPriority="65" w:unhideWhenUsed="0"/>
-    <w:lsdException w:name="Revision" w:unhideWhenUsed="0"/>
-    <w:lsdException w:name="List Paragraph" w:semiHidden="0" w:uiPriority="34" w:unhideWhenUsed="0" w:qFormat="1"/>
-    <w:lsdException w:name="Quote" w:semiHidden="0" w:uiPriority="29" w:unhideWhenUsed="0" w:qFormat="1"/>
-    <w:lsdException w:name="Intense Quote" w:semiHidden="0" w:uiPriority="30" w:unhideWhenUsed="0" w:qFormat="1"/>
-    <w:lsdException w:name="Medium List 2 Accent 1" w:semiHidden="0" w:uiPriority="66" w:unhideWhenUsed="0"/>
-    <w:lsdException w:name="Medium Grid 1 Accent 1" w:semiHidden="0" w:uiPriority="67" w:unhideWhenUsed="0"/>
-    <w:lsdException w:name="Medium Grid 2 Accent 1" w:semiHidden="0" w:uiPriority="68" w:unhideWhenUsed="0"/>
-    <w:lsdException w:name="Medium Grid 3 Accent 1" w:semiHidden="0" w:uiPriority="69" w:unhideWhenUsed="0"/>
-    <w:lsdException w:name="Dark List Accent 1" w:semiHidden="0" w:uiPriority="70" w:unhideWhenUsed="0"/>
-    <w:lsdException w:name="Colorful Shading Accent 1" w:semiHidden="0" w:uiPriority="71" w:unhideWhenUsed="0"/>
-    <w:lsdException w:name="Colorful List Accent 1" w:semiHidden="0" w:uiPriority="72" w:unhideWhenUsed="0"/>
-    <w:lsdException w:name="Colorful Grid Accent 1" w:semiHidden="0" w:uiPriority="73" w:unhideWhenUsed="0"/>
-    <w:lsdException w:name="Light Shading Accent 2" w:semiHidden="0" w:uiPriority="60" w:unhideWhenUsed="0"/>
-    <w:lsdException w:name="Light List Accent 2" w:semiHidden="0" w:uiPriority="61" w:unhideWhenUsed="0"/>
-    <w:lsdException w:name="Light Grid Accent 2" w:semiHidden="0" w:uiPriority="62" w:unhideWhenUsed="0"/>
-    <w:lsdException w:name="Medium Shading 1 Accent 2" w:semiHidden="0" w:uiPriority="63" w:unhideWhenUsed="0"/>
-    <w:lsdException w:name="Medium Shading 2 Accent 2" w:semiHidden="0" w:uiPriority="64" w:unhideWhenUsed="0"/>
-    <w:lsdException w:name="Medium List 1 Accent 2" w:semiHidden="0" w:uiPriority="65" w:unhideWhenUsed="0"/>
-    <w:lsdException w:name="Medium List 2 Accent 2" w:semiHidden="0" w:uiPriority="66" w:unhideWhenUsed="0"/>
-    <w:lsdException w:name="Medium Grid 1 Accent 2" w:semiHidden="0" w:uiPriority="67" w:unhideWhenUsed="0"/>
-    <w:lsdException w:name="Medium Grid 2 Accent 2" w:semiHidden="0" w:uiPriority="68" w:unhideWhenUsed="0"/>
-    <w:lsdException w:name="Medium Grid 3 Accent 2" w:semiHidden="0" w:uiPriority="69" w:unhideWhenUsed="0"/>
-    <w:lsdException w:name="Dark List Accent 2" w:semiHidden="0" w:uiPriority="70" w:unhideWhenUsed="0"/>
-    <w:lsdException w:name="Colorful Shading Accent 2" w:semiHidden="0" w:uiPriority="71" w:unhideWhenUsed="0"/>
-    <w:lsdException w:name="Colorful List Accent 2" w:semiHidden="0" w:uiPriority="72" w:unhideWhenUsed="0"/>
-    <w:lsdException w:name="Colorful Grid Accent 2" w:semiHidden="0" w:uiPriority="73" w:unhideWhenUsed="0"/>
-    <w:lsdException w:name="Light Shading Accent 3" w:semiHidden="0" w:uiPriority="60" w:unhideWhenUsed="0"/>
-    <w:lsdException w:name="Light List Accent 3" w:semiHidden="0" w:uiPriority="61" w:unhideWhenUsed="0"/>
-    <w:lsdException w:name="Light Grid Accent 3" w:semiHidden="0" w:uiPriority="62" w:unhideWhenUsed="0"/>
-    <w:lsdException w:name="Medium Shading 1 Accent 3" w:semiHidden="0" w:uiPriority="63" w:unhideWhenUsed="0"/>
-    <w:lsdException w:name="Medium Shading 2 Accent 3" w:semiHidden="0" w:uiPriority="64" w:unhideWhenUsed="0"/>
-    <w:lsdException w:name="Medium List 1 Accent 3" w:semiHidden="0" w:uiPriority="65" w:unhideWhenUsed="0"/>
-    <w:lsdException w:name="Medium List 2 Accent 3" w:semiHidden="0" w:uiPriority="66" w:unhideWhenUsed="0"/>
-    <w:lsdException w:name="Medium Grid 1 Accent 3" w:semiHidden="0" w:uiPriority="67" w:unhideWhenUsed="0"/>
-    <w:lsdException w:name="Medium Grid 2 Accent 3" w:semiHidden="0" w:uiPriority="68" w:unhideWhenUsed="0"/>
-    <w:lsdException w:name="Medium Grid 3 Accent 3" w:semiHidden="0" w:uiPriority="69" w:unhideWhenUsed="0"/>
-    <w:lsdException w:name="Dark List Accent 3" w:semiHidden="0" w:uiPriority="70" w:unhideWhenUsed="0"/>
-    <w:lsdException w:name="Colorful Shading Accent 3" w:semiHidden="0" w:uiPriority="71" w:unhideWhenUsed="0"/>
-    <w:lsdException w:name="Colorful List Accent 3" w:semiHidden="0" w:uiPriority="72" w:unhideWhenUsed="0"/>
-    <w:lsdException w:name="Colorful Grid Accent 3" w:semiHidden="0" w:uiPriority="73" w:unhideWhenUsed="0"/>
-    <w:lsdException w:name="Light Shading Accent 4" w:semiHidden="0" w:uiPriority="60" w:unhideWhenUsed="0"/>
-    <w:lsdException w:name="Light List Accent 4" w:semiHidden="0" w:uiPriority="61" w:unhideWhenUsed="0"/>
-    <w:lsdException w:name="Light Grid Accent 4" w:semiHidden="0" w:uiPriority="62" w:unhideWhenUsed="0"/>
-    <w:lsdException w:name="Medium Shading 1 Accent 4" w:semiHidden="0" w:uiPriority="63" w:unhideWhenUsed="0"/>
-    <w:lsdException w:name="Medium Shading 2 Accent 4" w:semiHidden="0" w:uiPriority="64" w:unhideWhenUsed="0"/>
-    <w:lsdException w:name="Medium List 1 Accent 4" w:semiHidden="0" w:uiPriority="65" w:unhideWhenUsed="0"/>
-    <w:lsdException w:name="Medium List 2 Accent 4" w:semiHidden="0" w:uiPriority="66" w:unhideWhenUsed="0"/>
-    <w:lsdException w:name="Medium Grid 1 Accent 4" w:semiHidden="0" w:uiPriority="67" w:unhideWhenUsed="0"/>
-    <w:lsdException w:name="Medium Grid 2 Accent 4" w:semiHidden="0" w:uiPriority="68" w:unhideWhenUsed="0"/>
-    <w:lsdException w:name="Medium Grid 3 Accent 4" w:semiHidden="0" w:uiPriority="69" w:unhideWhenUsed="0"/>
-    <w:lsdException w:name="Dark List Accent 4" w:semiHidden="0" w:uiPriority="70" w:unhideWhenUsed="0"/>
-    <w:lsdException w:name="Colorful Shading Accent 4" w:semiHidden="0" w:uiPriority="71" w:unhideWhenUsed="0"/>
-    <w:lsdException w:name="Colorful List Accent 4" w:semiHidden="0" w:uiPriority="72" w:unhideWhenUsed="0"/>
-    <w:lsdException w:name="Colorful Grid Accent 4" w:semiHidden="0" w:uiPriority="73" w:unhideWhenUsed="0"/>
-    <w:lsdException w:name="Light Shading Accent 5" w:semiHidden="0" w:uiPriority="60" w:unhideWhenUsed="0"/>
-    <w:lsdException w:name="Light List Accent 5" w:semiHidden="0" w:uiPriority="61" w:unhideWhenUsed="0"/>
-    <w:lsdException w:name="Light Grid Accent 5" w:semiHidden="0" w:uiPriority="62" w:unhideWhenUsed="0"/>
-    <w:lsdException w:name="Medium Shading 1 Accent 5" w:semiHidden="0" w:uiPriority="63" w:unhideWhenUsed="0"/>
-    <w:lsdException w:name="Medium Shading 2 Accent 5" w:semiHidden="0" w:uiPriority="64" w:unhideWhenUsed="0"/>
-    <w:lsdException w:name="Medium List 1 Accent 5" w:semiHidden="0" w:uiPriority="65" w:unhideWhenUsed="0"/>
-    <w:lsdException w:name="Medium List 2 Accent 5" w:semiHidden="0" w:uiPriority="66" w:unhideWhenUsed="0"/>
-    <w:lsdException w:name="Medium Grid 1 Accent 5" w:semiHidden="0" w:uiPriority="67" w:unhideWhenUsed="0"/>
-    <w:lsdException w:name="Medium Grid 2 Accent 5" w:semiHidden="0" w:uiPriority="68" w:unhideWhenUsed="0"/>
-    <w:lsdException w:name="Medium Grid 3 Accent 5" w:semiHidden="0" w:uiPriority="69" w:unhideWhenUsed="0"/>
-    <w:lsdException w:name="Dark List Accent 5" w:semiHidden="0" w:uiPriority="70" w:unhideWhenUsed="0"/>
-    <w:lsdException w:name="Colorful Shading Accent 5" w:semiHidden="0" w:uiPriority="71" w:unhideWhenUsed="0"/>
-    <w:lsdException w:name="Colorful List Accent 5" w:semiHidden="0" w:uiPriority="72" w:unhideWhenUsed="0"/>
-    <w:lsdException w:name="Colorful Grid Accent 5" w:semiHidden="0" w:uiPriority="73" w:unhideWhenUsed="0"/>
-    <w:lsdException w:name="Light Shading Accent 6" w:semiHidden="0" w:uiPriority="60" w:unhideWhenUsed="0"/>
-    <w:lsdException w:name="Light List Accent 6" w:semiHidden="0" w:uiPriority="61" w:unhideWhenUsed="0"/>
-    <w:lsdException w:name="Light Grid Accent 6" w:semiHidden="0" w:uiPriority="62" w:unhideWhenUsed="0"/>
-    <w:lsdException w:name="Medium Shading 1 Accent 6" w:semiHidden="0" w:uiPriority="63" w:unhideWhenUsed="0"/>
-    <w:lsdException w:name="Medium Shading 2 Accent 6" w:semiHidden="0" w:uiPriority="64" w:unhideWhenUsed="0"/>
-    <w:lsdException w:name="Medium List 1 Accent 6" w:semiHidden="0" w:uiPriority="65" w:unhideWhenUsed="0"/>
-    <w:lsdException w:name="Medium List 2 Accent 6" w:semiHidden="0" w:uiPriority="66" w:unhideWhenUsed="0"/>
-    <w:lsdException w:name="Medium Grid 1 Accent 6" w:semiHidden="0" w:uiPriority="67" w:unhideWhenUsed="0"/>
-    <w:lsdException w:name="Medium Grid 2 Accent 6" w:semiHidden="0" w:uiPriority="68" w:unhideWhenUsed="0"/>
-    <w:lsdException w:name="Medium Grid 3 Accent 6" w:semiHidden="0" w:uiPriority="69" w:unhideWhenUsed="0"/>
-    <w:lsdException w:name="Dark List Accent 6" w:semiHidden="0" w:uiPriority="70" w:unhideWhenUsed="0"/>
-    <w:lsdException w:name="Colorful Shading Accent 6" w:semiHidden="0" w:uiPriority="71" w:unhideWhenUsed="0"/>
-    <w:lsdException w:name="Colorful List Accent 6" w:semiHidden="0" w:uiPriority="72" w:unhideWhenUsed="0"/>
-    <w:lsdException w:name="Colorful Grid Accent 6" w:semiHidden="0" w:uiPriority="73" w:unhideWhenUsed="0"/>
-    <w:lsdException w:name="Subtle Emphasis" w:semiHidden="0" w:uiPriority="19" w:unhideWhenUsed="0" w:qFormat="1"/>
-    <w:lsdException w:name="Intense Emphasis" w:semiHidden="0" w:uiPriority="21" w:unhideWhenUsed="0" w:qFormat="1"/>
-    <w:lsdException w:name="Subtle Reference" w:semiHidden="0" w:uiPriority="31" w:unhideWhenUsed="0" w:qFormat="1"/>
-    <w:lsdException w:name="Intense Reference" w:semiHidden="0" w:uiPriority="32" w:unhideWhenUsed="0" w:qFormat="1"/>
-    <w:lsdException w:name="Book Title" w:semiHidden="0" w:uiPriority="33" w:unhideWhenUsed="0" w:qFormat="1"/>
-    <w:lsdException w:name="Bibliography" w:uiPriority="37"/>
-    <w:lsdException w:name="TOC Heading" w:uiPriority="39" w:qFormat="1"/>
+  <w:latentStyles w:defLockedState="0" w:defUIPriority="99" w:defSemiHidden="0" w:defUnhideWhenUsed="0" w:defQFormat="0" w:count="375">
+    <w:lsdException w:name="Normal" w:uiPriority="0" w:qFormat="1"/>
+    <w:lsdException w:name="heading 1" w:uiPriority="0" w:qFormat="1"/>
+    <w:lsdException w:name="heading 2" w:semiHidden="1" w:uiPriority="0" w:unhideWhenUsed="1" w:qFormat="1"/>
+    <w:lsdException w:name="heading 3" w:semiHidden="1" w:uiPriority="0" w:unhideWhenUsed="1" w:qFormat="1"/>
+    <w:lsdException w:name="heading 4" w:semiHidden="1" w:uiPriority="9" w:unhideWhenUsed="1" w:qFormat="1"/>
+    <w:lsdException w:name="heading 5" w:semiHidden="1" w:uiPriority="9" w:unhideWhenUsed="1" w:qFormat="1"/>
+    <w:lsdException w:name="heading 6" w:semiHidden="1" w:uiPriority="9" w:unhideWhenUsed="1" w:qFormat="1"/>
+    <w:lsdException w:name="heading 7" w:semiHidden="1" w:uiPriority="9" w:unhideWhenUsed="1" w:qFormat="1"/>
+    <w:lsdException w:name="heading 8" w:semiHidden="1" w:uiPriority="9" w:unhideWhenUsed="1" w:qFormat="1"/>
+    <w:lsdException w:name="heading 9" w:semiHidden="1" w:uiPriority="9" w:unhideWhenUsed="1" w:qFormat="1"/>
+    <w:lsdException w:name="index 1" w:semiHidden="1" w:unhideWhenUsed="1"/>
+    <w:lsdException w:name="index 2" w:semiHidden="1" w:unhideWhenUsed="1"/>
+    <w:lsdException w:name="index 3" w:semiHidden="1" w:unhideWhenUsed="1"/>
+    <w:lsdException w:name="index 4" w:semiHidden="1" w:unhideWhenUsed="1"/>
+    <w:lsdException w:name="index 5" w:semiHidden="1" w:unhideWhenUsed="1"/>
+    <w:lsdException w:name="index 6" w:semiHidden="1" w:unhideWhenUsed="1"/>
+    <w:lsdException w:name="index 7" w:semiHidden="1" w:unhideWhenUsed="1"/>
+    <w:lsdException w:name="index 8" w:semiHidden="1" w:unhideWhenUsed="1"/>
+    <w:lsdException w:name="index 9" w:semiHidden="1" w:unhideWhenUsed="1"/>
+    <w:lsdException w:name="toc 1" w:semiHidden="1" w:uiPriority="39" w:unhideWhenUsed="1"/>
+    <w:lsdException w:name="toc 2" w:semiHidden="1" w:uiPriority="39" w:unhideWhenUsed="1"/>
+    <w:lsdException w:name="toc 3" w:semiHidden="1" w:uiPriority="39" w:unhideWhenUsed="1"/>
+    <w:lsdException w:name="toc 4" w:semiHidden="1" w:uiPriority="39" w:unhideWhenUsed="1"/>
+    <w:lsdException w:name="toc 5" w:semiHidden="1" w:uiPriority="39" w:unhideWhenUsed="1"/>
+    <w:lsdException w:name="toc 6" w:semiHidden="1" w:uiPriority="39" w:unhideWhenUsed="1"/>
+    <w:lsdException w:name="toc 7" w:semiHidden="1" w:uiPriority="39" w:unhideWhenUsed="1"/>
+    <w:lsdException w:name="toc 8" w:semiHidden="1" w:uiPriority="39" w:unhideWhenUsed="1"/>
+    <w:lsdException w:name="toc 9" w:semiHidden="1" w:uiPriority="39" w:unhideWhenUsed="1"/>
+    <w:lsdException w:name="Normal Indent" w:semiHidden="1" w:unhideWhenUsed="1"/>
+    <w:lsdException w:name="footnote text" w:semiHidden="1" w:unhideWhenUsed="1"/>
+    <w:lsdException w:name="annotation text" w:semiHidden="1" w:unhideWhenUsed="1"/>
+    <w:lsdException w:name="header" w:semiHidden="1" w:unhideWhenUsed="1"/>
+    <w:lsdException w:name="footer" w:semiHidden="1" w:unhideWhenUsed="1"/>
+    <w:lsdException w:name="index heading" w:semiHidden="1" w:unhideWhenUsed="1"/>
+    <w:lsdException w:name="caption" w:semiHidden="1" w:uiPriority="35" w:unhideWhenUsed="1" w:qFormat="1"/>
+    <w:lsdException w:name="table of figures" w:semiHidden="1" w:unhideWhenUsed="1"/>
+    <w:lsdException w:name="envelope address" w:semiHidden="1" w:unhideWhenUsed="1"/>
+    <w:lsdException w:name="envelope return" w:semiHidden="1" w:unhideWhenUsed="1"/>
+    <w:lsdException w:name="footnote reference" w:semiHidden="1" w:unhideWhenUsed="1"/>
+    <w:lsdException w:name="annotation reference" w:semiHidden="1" w:unhideWhenUsed="1"/>
+    <w:lsdException w:name="line number" w:semiHidden="1" w:unhideWhenUsed="1"/>
+    <w:lsdException w:name="page number" w:semiHidden="1" w:unhideWhenUsed="1"/>
+    <w:lsdException w:name="endnote reference" w:semiHidden="1" w:unhideWhenUsed="1"/>
+    <w:lsdException w:name="endnote text" w:semiHidden="1" w:unhideWhenUsed="1"/>
+    <w:lsdException w:name="table of authorities" w:semiHidden="1" w:unhideWhenUsed="1"/>
+    <w:lsdException w:name="macro" w:semiHidden="1" w:unhideWhenUsed="1"/>
+    <w:lsdException w:name="toa heading" w:semiHidden="1" w:unhideWhenUsed="1"/>
+    <w:lsdException w:name="List" w:semiHidden="1" w:unhideWhenUsed="1"/>
+    <w:lsdException w:name="List Bullet" w:semiHidden="1" w:unhideWhenUsed="1"/>
+    <w:lsdException w:name="List Number" w:semiHidden="1" w:unhideWhenUsed="1"/>
+    <w:lsdException w:name="List 2" w:semiHidden="1" w:unhideWhenUsed="1"/>
+    <w:lsdException w:name="List 3" w:semiHidden="1" w:unhideWhenUsed="1"/>
+    <w:lsdException w:name="List 4" w:semiHidden="1" w:unhideWhenUsed="1"/>
+    <w:lsdException w:name="List 5" w:semiHidden="1" w:unhideWhenUsed="1"/>
+    <w:lsdException w:name="List Bullet 2" w:semiHidden="1" w:unhideWhenUsed="1"/>
+    <w:lsdException w:name="List Bullet 3" w:semiHidden="1" w:unhideWhenUsed="1"/>
+    <w:lsdException w:name="List Bullet 4" w:semiHidden="1" w:unhideWhenUsed="1"/>
+    <w:lsdException w:name="List Bullet 5" w:semiHidden="1" w:unhideWhenUsed="1"/>
+    <w:lsdException w:name="List Number 2" w:semiHidden="1" w:unhideWhenUsed="1"/>
+    <w:lsdException w:name="List Number 3" w:semiHidden="1" w:unhideWhenUsed="1"/>
+    <w:lsdException w:name="List Number 4" w:semiHidden="1" w:unhideWhenUsed="1"/>
+    <w:lsdException w:name="List Number 5" w:semiHidden="1" w:unhideWhenUsed="1"/>
+    <w:lsdException w:name="Title" w:uiPriority="10" w:qFormat="1"/>
+    <w:lsdException w:name="Closing" w:semiHidden="1" w:unhideWhenUsed="1"/>
+    <w:lsdException w:name="Signature" w:semiHidden="1" w:unhideWhenUsed="1"/>
+    <w:lsdException w:name="Default Paragraph Font" w:semiHidden="1" w:uiPriority="1" w:unhideWhenUsed="1"/>
+    <w:lsdException w:name="Body Text" w:semiHidden="1" w:unhideWhenUsed="1"/>
+    <w:lsdException w:name="Body Text Indent" w:semiHidden="1" w:unhideWhenUsed="1"/>
+    <w:lsdException w:name="List Continue" w:semiHidden="1" w:unhideWhenUsed="1"/>
+    <w:lsdException w:name="List Continue 2" w:semiHidden="1" w:unhideWhenUsed="1"/>
+    <w:lsdException w:name="List Continue 3" w:semiHidden="1" w:unhideWhenUsed="1"/>
+    <w:lsdException w:name="List Continue 4" w:semiHidden="1" w:unhideWhenUsed="1"/>
+    <w:lsdException w:name="List Continue 5" w:semiHidden="1" w:unhideWhenUsed="1"/>
+    <w:lsdException w:name="Message Header" w:semiHidden="1" w:unhideWhenUsed="1"/>
+    <w:lsdException w:name="Subtitle" w:uiPriority="11" w:qFormat="1"/>
+    <w:lsdException w:name="Salutation" w:semiHidden="1" w:unhideWhenUsed="1"/>
+    <w:lsdException w:name="Date" w:semiHidden="1" w:unhideWhenUsed="1"/>
+    <w:lsdException w:name="Body Text First Indent" w:semiHidden="1" w:unhideWhenUsed="1"/>
+    <w:lsdException w:name="Body Text First Indent 2" w:semiHidden="1" w:unhideWhenUsed="1"/>
+    <w:lsdException w:name="Note Heading" w:semiHidden="1" w:unhideWhenUsed="1"/>
+    <w:lsdException w:name="Body Text 2" w:semiHidden="1" w:unhideWhenUsed="1"/>
+    <w:lsdException w:name="Body Text 3" w:semiHidden="1" w:unhideWhenUsed="1"/>
+    <w:lsdException w:name="Body Text Indent 2" w:semiHidden="1" w:unhideWhenUsed="1"/>
+    <w:lsdException w:name="Body Text Indent 3" w:semiHidden="1" w:unhideWhenUsed="1"/>
+    <w:lsdException w:name="Block Text" w:semiHidden="1" w:unhideWhenUsed="1"/>
+    <w:lsdException w:name="Hyperlink" w:semiHidden="1" w:unhideWhenUsed="1"/>
+    <w:lsdException w:name="FollowedHyperlink" w:semiHidden="1" w:unhideWhenUsed="1"/>
+    <w:lsdException w:name="Strong" w:uiPriority="22" w:qFormat="1"/>
+    <w:lsdException w:name="Emphasis" w:uiPriority="20" w:qFormat="1"/>
+    <w:lsdException w:name="Document Map" w:semiHidden="1" w:unhideWhenUsed="1"/>
+    <w:lsdException w:name="Plain Text" w:semiHidden="1" w:unhideWhenUsed="1"/>
+    <w:lsdException w:name="E-mail Signature" w:semiHidden="1" w:unhideWhenUsed="1"/>
+    <w:lsdException w:name="HTML Top of Form" w:semiHidden="1" w:unhideWhenUsed="1"/>
+    <w:lsdException w:name="HTML Bottom of Form" w:semiHidden="1" w:unhideWhenUsed="1"/>
+    <w:lsdException w:name="Normal (Web)" w:semiHidden="1" w:unhideWhenUsed="1"/>
+    <w:lsdException w:name="HTML Acronym" w:semiHidden="1" w:unhideWhenUsed="1"/>
+    <w:lsdException w:name="HTML Address" w:semiHidden="1" w:unhideWhenUsed="1"/>
+    <w:lsdException w:name="HTML Cite" w:semiHidden="1" w:unhideWhenUsed="1"/>
+    <w:lsdException w:name="HTML Code" w:semiHidden="1" w:unhideWhenUsed="1"/>
+    <w:lsdException w:name="HTML Definition" w:semiHidden="1" w:unhideWhenUsed="1"/>
+    <w:lsdException w:name="HTML Keyboard" w:semiHidden="1" w:unhideWhenUsed="1"/>
+    <w:lsdException w:name="HTML Preformatted" w:semiHidden="1" w:unhideWhenUsed="1"/>
+    <w:lsdException w:name="HTML Sample" w:semiHidden="1" w:unhideWhenUsed="1"/>
+    <w:lsdException w:name="HTML Typewriter" w:semiHidden="1" w:unhideWhenUsed="1"/>
+    <w:lsdException w:name="HTML Variable" w:semiHidden="1" w:unhideWhenUsed="1"/>
+    <w:lsdException w:name="Normal Table" w:semiHidden="1" w:unhideWhenUsed="1"/>
+    <w:lsdException w:name="annotation subject" w:semiHidden="1" w:unhideWhenUsed="1"/>
+    <w:lsdException w:name="No List" w:semiHidden="1" w:unhideWhenUsed="1"/>
+    <w:lsdException w:name="Outline List 1" w:semiHidden="1" w:unhideWhenUsed="1"/>
+    <w:lsdException w:name="Outline List 2" w:semiHidden="1" w:unhideWhenUsed="1"/>
+    <w:lsdException w:name="Outline List 3" w:semiHidden="1" w:unhideWhenUsed="1"/>
+    <w:lsdException w:name="Table Simple 1" w:semiHidden="1" w:unhideWhenUsed="1"/>
+    <w:lsdException w:name="Table Simple 2" w:semiHidden="1" w:unhideWhenUsed="1"/>
+    <w:lsdException w:name="Table Simple 3" w:semiHidden="1" w:unhideWhenUsed="1"/>
+    <w:lsdException w:name="Table Classic 1" w:semiHidden="1" w:unhideWhenUsed="1"/>
+    <w:lsdException w:name="Table Classic 2" w:semiHidden="1" w:unhideWhenUsed="1"/>
+    <w:lsdException w:name="Table Classic 3" w:semiHidden="1" w:unhideWhenUsed="1"/>
+    <w:lsdException w:name="Table Classic 4" w:semiHidden="1" w:unhideWhenUsed="1"/>
+    <w:lsdException w:name="Table Colorful 1" w:semiHidden="1" w:unhideWhenUsed="1"/>
+    <w:lsdException w:name="Table Colorful 2" w:semiHidden="1" w:unhideWhenUsed="1"/>
+    <w:lsdException w:name="Table Colorful 3" w:semiHidden="1" w:unhideWhenUsed="1"/>
+    <w:lsdException w:name="Table Columns 1" w:semiHidden="1" w:unhideWhenUsed="1"/>
+    <w:lsdException w:name="Table Columns 2" w:semiHidden="1" w:unhideWhenUsed="1"/>
+    <w:lsdException w:name="Table Columns 3" w:semiHidden="1" w:unhideWhenUsed="1"/>
+    <w:lsdException w:name="Table Columns 4" w:semiHidden="1" w:unhideWhenUsed="1"/>
+    <w:lsdException w:name="Table Columns 5" w:semiHidden="1" w:unhideWhenUsed="1"/>
+    <w:lsdException w:name="Table Grid 1" w:semiHidden="1" w:unhideWhenUsed="1"/>
+    <w:lsdException w:name="Table Grid 2" w:semiHidden="1" w:unhideWhenUsed="1"/>
+    <w:lsdException w:name="Table Grid 3" w:semiHidden="1" w:unhideWhenUsed="1"/>
+    <w:lsdException w:name="Table Grid 4" w:semiHidden="1" w:unhideWhenUsed="1"/>
+    <w:lsdException w:name="Table Grid 5" w:semiHidden="1" w:unhideWhenUsed="1"/>
+    <w:lsdException w:name="Table Grid 6" w:semiHidden="1" w:unhideWhenUsed="1"/>
+    <w:lsdException w:name="Table Grid 7" w:semiHidden="1" w:unhideWhenUsed="1"/>
+    <w:lsdException w:name="Table Grid 8" w:semiHidden="1" w:unhideWhenUsed="1"/>
+    <w:lsdException w:name="Table List 1" w:semiHidden="1" w:unhideWhenUsed="1"/>
+    <w:lsdException w:name="Table List 2" w:semiHidden="1" w:unhideWhenUsed="1"/>
+    <w:lsdException w:name="Table List 3" w:semiHidden="1" w:unhideWhenUsed="1"/>
+    <w:lsdException w:name="Table List 4" w:semiHidden="1" w:unhideWhenUsed="1"/>
+    <w:lsdException w:name="Table List 5" w:semiHidden="1" w:unhideWhenUsed="1"/>
+    <w:lsdException w:name="Table List 6" w:semiHidden="1" w:unhideWhenUsed="1"/>
+    <w:lsdException w:name="Table List 7" w:semiHidden="1" w:unhideWhenUsed="1"/>
+    <w:lsdException w:name="Table List 8" w:semiHidden="1" w:unhideWhenUsed="1"/>
+    <w:lsdException w:name="Table 3D effects 1" w:semiHidden="1" w:unhideWhenUsed="1"/>
+    <w:lsdException w:name="Table 3D effects 2" w:semiHidden="1" w:unhideWhenUsed="1"/>
+    <w:lsdException w:name="Table 3D effects 3" w:semiHidden="1" w:unhideWhenUsed="1"/>
+    <w:lsdException w:name="Table Contemporary" w:semiHidden="1" w:unhideWhenUsed="1"/>
+    <w:lsdException w:name="Table Elegant" w:semiHidden="1" w:unhideWhenUsed="1"/>
+    <w:lsdException w:name="Table Professional" w:semiHidden="1" w:unhideWhenUsed="1"/>
+    <w:lsdException w:name="Table Subtle 1" w:semiHidden="1" w:unhideWhenUsed="1"/>
+    <w:lsdException w:name="Table Subtle 2" w:semiHidden="1" w:unhideWhenUsed="1"/>
+    <w:lsdException w:name="Table Web 1" w:semiHidden="1" w:unhideWhenUsed="1"/>
+    <w:lsdException w:name="Table Web 2" w:semiHidden="1" w:unhideWhenUsed="1"/>
+    <w:lsdException w:name="Table Web 3" w:semiHidden="1" w:unhideWhenUsed="1"/>
+    <w:lsdException w:name="Balloon Text" w:semiHidden="1" w:unhideWhenUsed="1"/>
+    <w:lsdException w:name="Table Grid" w:uiPriority="0"/>
+    <w:lsdException w:name="Table Theme" w:semiHidden="1" w:unhideWhenUsed="1"/>
+    <w:lsdException w:name="Placeholder Text" w:semiHidden="1"/>
+    <w:lsdException w:name="No Spacing" w:uiPriority="1" w:qFormat="1"/>
+    <w:lsdException w:name="Light Shading" w:uiPriority="60"/>
+    <w:lsdException w:name="Light List" w:uiPriority="61"/>
+    <w:lsdException w:name="Light Grid" w:uiPriority="62"/>
+    <w:lsdException w:name="Medium Shading 1" w:uiPriority="63"/>
+    <w:lsdException w:name="Medium Shading 2" w:uiPriority="64"/>
+    <w:lsdException w:name="Medium List 1" w:uiPriority="65"/>
+    <w:lsdException w:name="Medium List 2" w:uiPriority="66"/>
+    <w:lsdException w:name="Medium Grid 1" w:uiPriority="67"/>
+    <w:lsdException w:name="Medium Grid 2" w:uiPriority="68"/>
+    <w:lsdException w:name="Medium Grid 3" w:uiPriority="69"/>
+    <w:lsdException w:name="Dark List" w:uiPriority="70"/>
+    <w:lsdException w:name="Colorful Shading" w:uiPriority="71"/>
+    <w:lsdException w:name="Colorful List" w:uiPriority="72"/>
+    <w:lsdException w:name="Colorful Grid" w:uiPriority="73"/>
+    <w:lsdException w:name="Light Shading Accent 1" w:uiPriority="60"/>
+    <w:lsdException w:name="Light List Accent 1" w:uiPriority="61"/>
+    <w:lsdException w:name="Light Grid Accent 1" w:uiPriority="62"/>
+    <w:lsdException w:name="Medium Shading 1 Accent 1" w:uiPriority="63"/>
+    <w:lsdException w:name="Medium Shading 2 Accent 1" w:uiPriority="64"/>
+    <w:lsdException w:name="Medium List 1 Accent 1" w:uiPriority="65"/>
+    <w:lsdException w:name="Revision" w:semiHidden="1"/>
+    <w:lsdException w:name="List Paragraph" w:uiPriority="34" w:qFormat="1"/>
+    <w:lsdException w:name="Quote" w:uiPriority="29" w:qFormat="1"/>
+    <w:lsdException w:name="Intense Quote" w:uiPriority="30" w:qFormat="1"/>
+    <w:lsdException w:name="Medium List 2 Accent 1" w:uiPriority="66"/>
+    <w:lsdException w:name="Medium Grid 1 Accent 1" w:uiPriority="67"/>
+    <w:lsdException w:name="Medium Grid 2 Accent 1" w:uiPriority="68"/>
+    <w:lsdException w:name="Medium Grid 3 Accent 1" w:uiPriority="69"/>
+    <w:lsdException w:name="Dark List Accent 1" w:uiPriority="70"/>
+    <w:lsdException w:name="Colorful Shading Accent 1" w:uiPriority="71"/>
+    <w:lsdException w:name="Colorful List Accent 1" w:uiPriority="72"/>
+    <w:lsdException w:name="Colorful Grid Accent 1" w:uiPriority="73"/>
+    <w:lsdException w:name="Light Shading Accent 2" w:uiPriority="60"/>
+    <w:lsdException w:name="Light List Accent 2" w:uiPriority="61"/>
+    <w:lsdException w:name="Light Grid Accent 2" w:uiPriority="62"/>
+    <w:lsdException w:name="Medium Shading 1 Accent 2" w:uiPriority="63"/>
+    <w:lsdException w:name="Medium Shading 2 Accent 2" w:uiPriority="64"/>
+    <w:lsdException w:name="Medium List 1 Accent 2" w:uiPriority="65"/>
+    <w:lsdException w:name="Medium List 2 Accent 2" w:uiPriority="66"/>
+    <w:lsdException w:name="Medium Grid 1 Accent 2" w:uiPriority="67"/>
+    <w:lsdException w:name="Medium Grid 2 Accent 2" w:uiPriority="68"/>
+    <w:lsdException w:name="Medium Grid 3 Accent 2" w:uiPriority="69"/>
+    <w:lsdException w:name="Dark List Accent 2" w:uiPriority="70"/>
+    <w:lsdException w:name="Colorful Shading Accent 2" w:uiPriority="71"/>
+    <w:lsdException w:name="Colorful List Accent 2" w:uiPriority="72"/>
+    <w:lsdException w:name="Colorful Grid Accent 2" w:uiPriority="73"/>
+    <w:lsdException w:name="Light Shading Accent 3" w:uiPriority="60"/>
+    <w:lsdException w:name="Light List Accent 3" w:uiPriority="61"/>
+    <w:lsdException w:name="Light Grid Accent 3" w:uiPriority="62"/>
+    <w:lsdException w:name="Medium Shading 1 Accent 3" w:uiPriority="63"/>
+    <w:lsdException w:name="Medium Shading 2 Accent 3" w:uiPriority="64"/>
+    <w:lsdException w:name="Medium List 1 Accent 3" w:uiPriority="65"/>
+    <w:lsdException w:name="Medium List 2 Accent 3" w:uiPriority="66"/>
+    <w:lsdException w:name="Medium Grid 1 Accent 3" w:uiPriority="67"/>
+    <w:lsdException w:name="Medium Grid 2 Accent 3" w:uiPriority="68"/>
+    <w:lsdException w:name="Medium Grid 3 Accent 3" w:uiPriority="69"/>
+    <w:lsdException w:name="Dark List Accent 3" w:uiPriority="70"/>
+    <w:lsdException w:name="Colorful Shading Accent 3" w:uiPriority="71"/>
+    <w:lsdException w:name="Colorful List Accent 3" w:uiPriority="72"/>
+    <w:lsdException w:name="Colorful Grid Accent 3" w:uiPriority="73"/>
+    <w:lsdException w:name="Light Shading Accent 4" w:uiPriority="60"/>
+    <w:lsdException w:name="Light List Accent 4" w:uiPriority="61"/>
+    <w:lsdException w:name="Light Grid Accent 4" w:uiPriority="62"/>
+    <w:lsdException w:name="Medium Shading 1 Accent 4" w:uiPriority="63"/>
+    <w:lsdException w:name="Medium Shading 2 Accent 4" w:uiPriority="64"/>
+    <w:lsdException w:name="Medium List 1 Accent 4" w:uiPriority="65"/>
+    <w:lsdException w:name="Medium List 2 Accent 4" w:uiPriority="66"/>
+    <w:lsdException w:name="Medium Grid 1 Accent 4" w:uiPriority="67"/>
+    <w:lsdException w:name="Medium Grid 2 Accent 4" w:uiPriority="68"/>
+    <w:lsdException w:name="Medium Grid 3 Accent 4" w:uiPriority="69"/>
+    <w:lsdException w:name="Dark List Accent 4" w:uiPriority="70"/>
+    <w:lsdException w:name="Colorful Shading Accent 4" w:uiPriority="71"/>
+    <w:lsdException w:name="Colorful List Accent 4" w:uiPriority="72"/>
+    <w:lsdException w:name="Colorful Grid Accent 4" w:uiPriority="73"/>
+    <w:lsdException w:name="Light Shading Accent 5" w:uiPriority="60"/>
+    <w:lsdException w:name="Light List Accent 5" w:uiPriority="61"/>
+    <w:lsdException w:name="Light Grid Accent 5" w:uiPriority="62"/>
+    <w:lsdException w:name="Medium Shading 1 Accent 5" w:uiPriority="63"/>
+    <w:lsdException w:name="Medium Shading 2 Accent 5" w:uiPriority="64"/>
+    <w:lsdException w:name="Medium List 1 Accent 5" w:uiPriority="65"/>
+    <w:lsdException w:name="Medium List 2 Accent 5" w:uiPriority="66"/>
+    <w:lsdException w:name="Medium Grid 1 Accent 5" w:uiPriority="67"/>
+    <w:lsdException w:name="Medium Grid 2 Accent 5" w:uiPriority="68"/>
+    <w:lsdException w:name="Medium Grid 3 Accent 5" w:uiPriority="69"/>
+    <w:lsdException w:name="Dark List Accent 5" w:uiPriority="70"/>
+    <w:lsdException w:name="Colorful Shading Accent 5" w:uiPriority="71"/>
+    <w:lsdException w:name="Colorful List Accent 5" w:uiPriority="72"/>
+    <w:lsdException w:name="Colorful Grid Accent 5" w:uiPriority="73"/>
+    <w:lsdException w:name="Light Shading Accent 6" w:uiPriority="60"/>
+    <w:lsdException w:name="Light List Accent 6" w:uiPriority="61"/>
+    <w:lsdException w:name="Light Grid Accent 6" w:uiPriority="62"/>
+    <w:lsdException w:name="Medium Shading 1 Accent 6" w:uiPriority="63"/>
+    <w:lsdException w:name="Medium Shading 2 Accent 6" w:uiPriority="64"/>
+    <w:lsdException w:name="Medium List 1 Accent 6" w:uiPriority="65"/>
+    <w:lsdException w:name="Medium List 2 Accent 6" w:uiPriority="66"/>
+    <w:lsdException w:name="Medium Grid 1 Accent 6" w:uiPriority="67"/>
+    <w:lsdException w:name="Medium Grid 2 Accent 6" w:uiPriority="68"/>
+    <w:lsdException w:name="Medium Grid 3 Accent 6" w:uiPriority="69"/>
+    <w:lsdException w:name="Dark List Accent 6" w:uiPriority="70"/>
+    <w:lsdException w:name="Colorful Shading Accent 6" w:uiPriority="71"/>
+    <w:lsdException w:name="Colorful List Accent 6" w:uiPriority="72"/>
+    <w:lsdException w:name="Colorful Grid Accent 6" w:uiPriority="73"/>
+    <w:lsdException w:name="Subtle Emphasis" w:uiPriority="19" w:qFormat="1"/>
+    <w:lsdException w:name="Intense Emphasis" w:uiPriority="21" w:qFormat="1"/>
+    <w:lsdException w:name="Subtle Reference" w:uiPriority="31" w:qFormat="1"/>
+    <w:lsdException w:name="Intense Reference" w:uiPriority="32" w:qFormat="1"/>
+    <w:lsdException w:name="Book Title" w:uiPriority="33" w:qFormat="1"/>
+    <w:lsdException w:name="Bibliography" w:semiHidden="1" w:uiPriority="37" w:unhideWhenUsed="1"/>
+    <w:lsdException w:name="TOC Heading" w:semiHidden="1" w:uiPriority="39" w:unhideWhenUsed="1" w:qFormat="1"/>
+    <w:lsdException w:name="Plain Table 1" w:uiPriority="41"/>
+    <w:lsdException w:name="Plain Table 2" w:uiPriority="42"/>
+    <w:lsdException w:name="Plain Table 3" w:uiPriority="43"/>
+    <w:lsdException w:name="Plain Table 4" w:uiPriority="44"/>
+    <w:lsdException w:name="Plain Table 5" w:uiPriority="45"/>
+    <w:lsdException w:name="Grid Table Light" w:uiPriority="40"/>
+    <w:lsdException w:name="Grid Table 1 Light" w:uiPriority="46"/>
+    <w:lsdException w:name="Grid Table 2" w:uiPriority="47"/>
+    <w:lsdException w:name="Grid Table 3" w:uiPriority="48"/>
+    <w:lsdException w:name="Grid Table 4" w:uiPriority="49"/>
+    <w:lsdException w:name="Grid Table 5 Dark" w:uiPriority="50"/>
+    <w:lsdException w:name="Grid Table 6 Colorful" w:uiPriority="51"/>
+    <w:lsdException w:name="Grid Table 7 Colorful" w:uiPriority="52"/>
+    <w:lsdException w:name="Grid Table 1 Light Accent 1" w:uiPriority="46"/>
+    <w:lsdException w:name="Grid Table 2 Accent 1" w:uiPriority="47"/>
+    <w:lsdException w:name="Grid Table 3 Accent 1" w:uiPriority="48"/>
+    <w:lsdException w:name="Grid Table 4 Accent 1" w:uiPriority="49"/>
+    <w:lsdException w:name="Grid Table 5 Dark Accent 1" w:uiPriority="50"/>
+    <w:lsdException w:name="Grid Table 6 Colorful Accent 1" w:uiPriority="51"/>
+    <w:lsdException w:name="Grid Table 7 Colorful Accent 1" w:uiPriority="52"/>
+    <w:lsdException w:name="Grid Table 1 Light Accent 2" w:uiPriority="46"/>
+    <w:lsdException w:name="Grid Table 2 Accent 2" w:uiPriority="47"/>
+    <w:lsdException w:name="Grid Table 3 Accent 2" w:uiPriority="48"/>
+    <w:lsdException w:name="Grid Table 4 Accent 2" w:uiPriority="49"/>
+    <w:lsdException w:name="Grid Table 5 Dark Accent 2" w:uiPriority="50"/>
+    <w:lsdException w:name="Grid Table 6 Colorful Accent 2" w:uiPriority="51"/>
+    <w:lsdException w:name="Grid Table 7 Colorful Accent 2" w:uiPriority="52"/>
+    <w:lsdException w:name="Grid Table 1 Light Accent 3" w:uiPriority="46"/>
+    <w:lsdException w:name="Grid Table 2 Accent 3" w:uiPriority="47"/>
+    <w:lsdException w:name="Grid Table 3 Accent 3" w:uiPriority="48"/>
+    <w:lsdException w:name="Grid Table 4 Accent 3" w:uiPriority="49"/>
+    <w:lsdException w:name="Grid Table 5 Dark Accent 3" w:uiPriority="50"/>
+    <w:lsdException w:name="Grid Table 6 Colorful Accent 3" w:uiPriority="51"/>
+    <w:lsdException w:name="Grid Table 7 Colorful Accent 3" w:uiPriority="52"/>
+    <w:lsdException w:name="Grid Table 1 Light Accent 4" w:uiPriority="46"/>
+    <w:lsdException w:name="Grid Table 2 Accent 4" w:uiPriority="47"/>
+    <w:lsdException w:name="Grid Table 3 Accent 4" w:uiPriority="48"/>
+    <w:lsdException w:name="Grid Table 4 Accent 4" w:uiPriority="49"/>
+    <w:lsdException w:name="Grid Table 5 Dark Accent 4" w:uiPriority="50"/>
+    <w:lsdException w:name="Grid Table 6 Colorful Accent 4" w:uiPriority="51"/>
+    <w:lsdException w:name="Grid Table 7 Colorful Accent 4" w:uiPriority="52"/>
+    <w:lsdException w:name="Grid Table 1 Light Accent 5" w:uiPriority="46"/>
+    <w:lsdException w:name="Grid Table 2 Accent 5" w:uiPriority="47"/>
+    <w:lsdException w:name="Grid Table 3 Accent 5" w:uiPriority="48"/>
+    <w:lsdException w:name="Grid Table 4 Accent 5" w:uiPriority="49"/>
+    <w:lsdException w:name="Grid Table 5 Dark Accent 5" w:uiPriority="50"/>
+    <w:lsdException w:name="Grid Table 6 Colorful Accent 5" w:uiPriority="51"/>
+    <w:lsdException w:name="Grid Table 7 Colorful Accent 5" w:uiPriority="52"/>
+    <w:lsdException w:name="Grid Table 1 Light Accent 6" w:uiPriority="46"/>
+    <w:lsdException w:name="Grid Table 2 Accent 6" w:uiPriority="47"/>
+    <w:lsdException w:name="Grid Table 3 Accent 6" w:uiPriority="48"/>
+    <w:lsdException w:name="Grid Table 4 Accent 6" w:uiPriority="49"/>
+    <w:lsdException w:name="Grid Table 5 Dark Accent 6" w:uiPriority="50"/>
+    <w:lsdException w:name="Grid Table 6 Colorful Accent 6" w:uiPriority="51"/>
+    <w:lsdException w:name="Grid Table 7 Colorful Accent 6" w:uiPriority="52"/>
+    <w:lsdException w:name="List Table 1 Light" w:uiPriority="46"/>
+    <w:lsdException w:name="List Table 2" w:uiPriority="47"/>
+    <w:lsdException w:name="List Table 3" w:uiPriority="48"/>
+    <w:lsdException w:name="List Table 4" w:uiPriority="49"/>
+    <w:lsdException w:name="List Table 5 Dark" w:uiPriority="50"/>
+    <w:lsdException w:name="List Table 6 Colorful" w:uiPriority="51"/>
+    <w:lsdException w:name="List Table 7 Colorful" w:uiPriority="52"/>
+    <w:lsdException w:name="List Table 1 Light Accent 1" w:uiPriority="46"/>
+    <w:lsdException w:name="List Table 2 Accent 1" w:uiPriority="47"/>
+    <w:lsdException w:name="List Table 3 Accent 1" w:uiPriority="48"/>
+    <w:lsdException w:name="List Table 4 Accent 1" w:uiPriority="49"/>
+    <w:lsdException w:name="List Table 5 Dark Accent 1" w:uiPriority="50"/>
+    <w:lsdException w:name="List Table 6 Colorful Accent 1" w:uiPriority="51"/>
+    <w:lsdException w:name="List Table 7 Colorful Accent 1" w:uiPriority="52"/>
+    <w:lsdException w:name="List Table 1 Light Accent 2" w:uiPriority="46"/>
+    <w:lsdException w:name="List Table 2 Accent 2" w:uiPriority="47"/>
+    <w:lsdException w:name="List Table 3 Accent 2" w:uiPriority="48"/>
+    <w:lsdException w:name="List Table 4 Accent 2" w:uiPriority="49"/>
+    <w:lsdException w:name="List Table 5 Dark Accent 2" w:uiPriority="50"/>
+    <w:lsdException w:name="List Table 6 Colorful Accent 2" w:uiPriority="51"/>
+    <w:lsdException w:name="List Table 7 Colorful Accent 2" w:uiPriority="52"/>
+    <w:lsdException w:name="List Table 1 Light Accent 3" w:uiPriority="46"/>
+    <w:lsdException w:name="List Table 2 Accent 3" w:uiPriority="47"/>
+    <w:lsdException w:name="List Table 3 Accent 3" w:uiPriority="48"/>
+    <w:lsdException w:name="List Table 4 Accent 3" w:uiPriority="49"/>
+    <w:lsdException w:name="List Table 5 Dark Accent 3" w:uiPriority="50"/>
+    <w:lsdException w:name="List Table 6 Colorful Accent 3" w:uiPriority="51"/>
+    <w:lsdException w:name="List Table 7 Colorful Accent 3" w:uiPriority="52"/>
+    <w:lsdException w:name="List Table 1 Light Accent 4" w:uiPriority="46"/>
+    <w:lsdException w:name="List Table 2 Accent 4" w:uiPriority="47"/>
+    <w:lsdException w:name="List Table 3 Accent 4" w:uiPriority="48"/>
+    <w:lsdException w:name="List Table 4 Accent 4" w:uiPriority="49"/>
+    <w:lsdException w:name="List Table 5 Dark Accent 4" w:uiPriority="50"/>
+    <w:lsdException w:name="List Table 6 Colorful Accent 4" w:uiPriority="51"/>
+    <w:lsdException w:name="List Table 7 Colorful Accent 4" w:uiPriority="52"/>
+    <w:lsdException w:name="List Table 1 Light Accent 5" w:uiPriority="46"/>
+    <w:lsdException w:name="List Table 2 Accent 5" w:uiPriority="47"/>
+    <w:lsdException w:name="List Table 3 Accent 5" w:uiPriority="48"/>
+    <w:lsdException w:name="List Table 4 Accent 5" w:uiPriority="49"/>
+    <w:lsdException w:name="List Table 5 Dark Accent 5" w:uiPriority="50"/>
+    <w:lsdException w:name="List Table 6 Colorful Accent 5" w:uiPriority="51"/>
+    <w:lsdException w:name="List Table 7 Colorful Accent 5" w:uiPriority="52"/>
+    <w:lsdException w:name="List Table 1 Light Accent 6" w:uiPriority="46"/>
+    <w:lsdException w:name="List Table 2 Accent 6" w:uiPriority="47"/>
+    <w:lsdException w:name="List Table 3 Accent 6" w:uiPriority="48"/>
+    <w:lsdException w:name="List Table 4 Accent 6" w:uiPriority="49"/>
+    <w:lsdException w:name="List Table 5 Dark Accent 6" w:uiPriority="50"/>
+    <w:lsdException w:name="List Table 6 Colorful Accent 6" w:uiPriority="51"/>
+    <w:lsdException w:name="List Table 7 Colorful Accent 6" w:uiPriority="52"/>
+    <w:lsdException w:name="Mention" w:semiHidden="1" w:unhideWhenUsed="1"/>
+    <w:lsdException w:name="Smart Hyperlink" w:semiHidden="1" w:unhideWhenUsed="1"/>
+    <w:lsdException w:name="Hashtag" w:semiHidden="1" w:unhideWhenUsed="1"/>
+    <w:lsdException w:name="Unresolved Mention" w:semiHidden="1" w:unhideWhenUsed="1"/>
   </w:latentStyles>
   <w:style w:type="paragraph" w:default="1" w:styleId="Normal">
     <w:name w:val="Normal"/>
@@ -5812,11 +7274,11 @@
       <w:lang w:val="es-ES" w:eastAsia="ar-SA"/>
     </w:rPr>
   </w:style>
-  <w:style w:type="paragraph" w:styleId="Heading1">
+  <w:style w:type="paragraph" w:styleId="Ttulo1">
     <w:name w:val="heading 1"/>
     <w:basedOn w:val="Normal"/>
     <w:next w:val="Normal"/>
-    <w:link w:val="Heading1Char"/>
+    <w:link w:val="Ttulo1Car"/>
     <w:qFormat/>
     <w:rsid w:val="008E24A0"/>
     <w:pPr>
@@ -5832,11 +7294,11 @@
       <w:lang w:val="es-ES_tradnl"/>
     </w:rPr>
   </w:style>
-  <w:style w:type="paragraph" w:styleId="Heading2">
+  <w:style w:type="paragraph" w:styleId="Ttulo2">
     <w:name w:val="heading 2"/>
     <w:basedOn w:val="Normal"/>
     <w:next w:val="Normal"/>
-    <w:link w:val="Heading2Char"/>
+    <w:link w:val="Ttulo2Car"/>
     <w:qFormat/>
     <w:rsid w:val="008E24A0"/>
     <w:pPr>
@@ -5854,11 +7316,11 @@
       <w:lang w:val="es-VE"/>
     </w:rPr>
   </w:style>
-  <w:style w:type="paragraph" w:styleId="Heading3">
+  <w:style w:type="paragraph" w:styleId="Ttulo3">
     <w:name w:val="heading 3"/>
     <w:basedOn w:val="Normal"/>
     <w:next w:val="Normal"/>
-    <w:link w:val="Heading3Char"/>
+    <w:link w:val="Ttulo3Car"/>
     <w:qFormat/>
     <w:rsid w:val="008E24A0"/>
     <w:pPr>
@@ -5876,18 +7338,17 @@
       <w:lang w:val="es-ES_tradnl"/>
     </w:rPr>
   </w:style>
-  <w:style w:type="character" w:default="1" w:styleId="DefaultParagraphFont">
+  <w:style w:type="character" w:default="1" w:styleId="Fuentedeprrafopredeter">
     <w:name w:val="Default Paragraph Font"/>
     <w:uiPriority w:val="1"/>
     <w:semiHidden/>
     <w:unhideWhenUsed/>
   </w:style>
-  <w:style w:type="table" w:default="1" w:styleId="TableNormal">
+  <w:style w:type="table" w:default="1" w:styleId="Tablanormal">
     <w:name w:val="Normal Table"/>
     <w:uiPriority w:val="99"/>
     <w:semiHidden/>
     <w:unhideWhenUsed/>
-    <w:qFormat/>
     <w:tblPr>
       <w:tblInd w:w="0" w:type="dxa"/>
       <w:tblCellMar>
@@ -5898,16 +7359,16 @@
       </w:tblCellMar>
     </w:tblPr>
   </w:style>
-  <w:style w:type="numbering" w:default="1" w:styleId="NoList">
+  <w:style w:type="numbering" w:default="1" w:styleId="Sinlista">
     <w:name w:val="No List"/>
     <w:uiPriority w:val="99"/>
     <w:semiHidden/>
     <w:unhideWhenUsed/>
   </w:style>
-  <w:style w:type="character" w:customStyle="1" w:styleId="Heading1Char">
-    <w:name w:val="Heading 1 Char"/>
-    <w:basedOn w:val="DefaultParagraphFont"/>
-    <w:link w:val="Heading1"/>
+  <w:style w:type="character" w:customStyle="1" w:styleId="Ttulo1Car">
+    <w:name w:val="Título 1 Car"/>
+    <w:basedOn w:val="Fuentedeprrafopredeter"/>
+    <w:link w:val="Ttulo1"/>
     <w:rsid w:val="008E24A0"/>
     <w:rPr>
       <w:rFonts w:ascii="Times New Roman" w:eastAsia="Times New Roman" w:hAnsi="Times New Roman" w:cs="Times New Roman"/>
@@ -5917,10 +7378,10 @@
       <w:lang w:val="es-ES_tradnl" w:eastAsia="ar-SA"/>
     </w:rPr>
   </w:style>
-  <w:style w:type="character" w:customStyle="1" w:styleId="Heading2Char">
-    <w:name w:val="Heading 2 Char"/>
-    <w:basedOn w:val="DefaultParagraphFont"/>
-    <w:link w:val="Heading2"/>
+  <w:style w:type="character" w:customStyle="1" w:styleId="Ttulo2Car">
+    <w:name w:val="Título 2 Car"/>
+    <w:basedOn w:val="Fuentedeprrafopredeter"/>
+    <w:link w:val="Ttulo2"/>
     <w:rsid w:val="008E24A0"/>
     <w:rPr>
       <w:rFonts w:ascii="Times New Roman" w:eastAsia="Times New Roman" w:hAnsi="Times New Roman" w:cs="Times New Roman"/>
@@ -5930,10 +7391,10 @@
       <w:lang w:eastAsia="ar-SA"/>
     </w:rPr>
   </w:style>
-  <w:style w:type="character" w:customStyle="1" w:styleId="Heading3Char">
-    <w:name w:val="Heading 3 Char"/>
-    <w:basedOn w:val="DefaultParagraphFont"/>
-    <w:link w:val="Heading3"/>
+  <w:style w:type="character" w:customStyle="1" w:styleId="Ttulo3Car">
+    <w:name w:val="Título 3 Car"/>
+    <w:basedOn w:val="Fuentedeprrafopredeter"/>
+    <w:link w:val="Ttulo3"/>
     <w:rsid w:val="008E24A0"/>
     <w:rPr>
       <w:rFonts w:ascii="Times New Roman" w:eastAsia="Times New Roman" w:hAnsi="Times New Roman" w:cs="Times New Roman"/>
@@ -5943,10 +7404,10 @@
       <w:lang w:val="es-ES_tradnl" w:eastAsia="ar-SA"/>
     </w:rPr>
   </w:style>
-  <w:style w:type="paragraph" w:styleId="BalloonText">
+  <w:style w:type="paragraph" w:styleId="Textodeglobo">
     <w:name w:val="Balloon Text"/>
     <w:basedOn w:val="Normal"/>
-    <w:link w:val="BalloonTextChar"/>
+    <w:link w:val="TextodegloboCar"/>
     <w:uiPriority w:val="99"/>
     <w:semiHidden/>
     <w:unhideWhenUsed/>
@@ -5957,10 +7418,10 @@
       <w:szCs w:val="16"/>
     </w:rPr>
   </w:style>
-  <w:style w:type="character" w:customStyle="1" w:styleId="BalloonTextChar">
-    <w:name w:val="Balloon Text Char"/>
-    <w:basedOn w:val="DefaultParagraphFont"/>
-    <w:link w:val="BalloonText"/>
+  <w:style w:type="character" w:customStyle="1" w:styleId="TextodegloboCar">
+    <w:name w:val="Texto de globo Car"/>
+    <w:basedOn w:val="Fuentedeprrafopredeter"/>
+    <w:link w:val="Textodeglobo"/>
     <w:uiPriority w:val="99"/>
     <w:semiHidden/>
     <w:rsid w:val="008E24A0"/>
@@ -5971,9 +7432,9 @@
       <w:lang w:val="es-ES" w:eastAsia="ar-SA"/>
     </w:rPr>
   </w:style>
-  <w:style w:type="table" w:styleId="TableGrid">
+  <w:style w:type="table" w:styleId="Tablaconcuadrcula">
     <w:name w:val="Table Grid"/>
-    <w:basedOn w:val="TableNormal"/>
+    <w:basedOn w:val="Tablanormal"/>
     <w:rsid w:val="008E24A0"/>
     <w:pPr>
       <w:spacing w:after="0" w:line="240" w:lineRule="auto"/>
@@ -5985,7 +7446,6 @@
       <w:lang w:eastAsia="es-VE"/>
     </w:rPr>
     <w:tblPr>
-      <w:tblInd w:w="0" w:type="dxa"/>
       <w:tblBorders>
         <w:top w:val="single" w:sz="4" w:space="0" w:color="auto"/>
         <w:left w:val="single" w:sz="4" w:space="0" w:color="auto"/>
@@ -5994,15 +7454,9 @@
         <w:insideH w:val="single" w:sz="4" w:space="0" w:color="auto"/>
         <w:insideV w:val="single" w:sz="4" w:space="0" w:color="auto"/>
       </w:tblBorders>
-      <w:tblCellMar>
-        <w:top w:w="0" w:type="dxa"/>
-        <w:left w:w="108" w:type="dxa"/>
-        <w:bottom w:w="0" w:type="dxa"/>
-        <w:right w:w="108" w:type="dxa"/>
-      </w:tblCellMar>
     </w:tblPr>
   </w:style>
-  <w:style w:type="paragraph" w:styleId="ListParagraph">
+  <w:style w:type="paragraph" w:styleId="Prrafodelista">
     <w:name w:val="List Paragraph"/>
     <w:basedOn w:val="Normal"/>
     <w:uiPriority w:val="34"/>
@@ -6021,12 +7475,12 @@
   </w:style>
   <w:style w:type="character" w:customStyle="1" w:styleId="apple-style-span">
     <w:name w:val="apple-style-span"/>
-    <w:basedOn w:val="DefaultParagraphFont"/>
+    <w:basedOn w:val="Fuentedeprrafopredeter"/>
     <w:rsid w:val="00CE4C61"/>
   </w:style>
-  <w:style w:type="character" w:styleId="PlaceholderText">
+  <w:style w:type="character" w:styleId="Textodelmarcadordeposicin">
     <w:name w:val="Placeholder Text"/>
-    <w:basedOn w:val="DefaultParagraphFont"/>
+    <w:basedOn w:val="Fuentedeprrafopredeter"/>
     <w:uiPriority w:val="99"/>
     <w:semiHidden/>
     <w:rsid w:val="008847F1"/>

</xml_diff>